<commit_message>
configuración para controladores en rutas desde el archivo RouteServiceProvider
</commit_message>
<xml_diff>
--- a/Laravel.docx
+++ b/Laravel.docx
@@ -366,6 +366,552 @@
         </w:rPr>
         <w:t>-app</w:t>
       </w:r>
+    </w:p>
+    <w:p>
+      <w:pPr>
+        <w:spacing w:after="0" w:line="240" w:lineRule="auto"/>
+        <w:rPr>
+          <w:rFonts w:ascii="Segoe UI" w:eastAsia="Times New Roman" w:hAnsi="Segoe UI" w:cs="Segoe UI"/>
+          <w:color w:val="1C1D1F"/>
+          <w:sz w:val="24"/>
+          <w:szCs w:val="24"/>
+          <w:lang w:eastAsia="es-MX"/>
+        </w:rPr>
+      </w:pPr>
+    </w:p>
+    <w:p>
+      <w:pPr>
+        <w:spacing w:after="0" w:line="240" w:lineRule="auto"/>
+        <w:rPr>
+          <w:rFonts w:ascii="Segoe UI" w:eastAsia="Times New Roman" w:hAnsi="Segoe UI" w:cs="Segoe UI"/>
+          <w:b/>
+          <w:color w:val="1C1D1F"/>
+          <w:sz w:val="24"/>
+          <w:szCs w:val="24"/>
+          <w:lang w:eastAsia="es-MX"/>
+        </w:rPr>
+      </w:pPr>
+      <w:r>
+        <w:rPr>
+          <w:rFonts w:ascii="Segoe UI" w:eastAsia="Times New Roman" w:hAnsi="Segoe UI" w:cs="Segoe UI"/>
+          <w:b/>
+          <w:color w:val="1C1D1F"/>
+          <w:sz w:val="24"/>
+          <w:szCs w:val="24"/>
+          <w:lang w:eastAsia="es-MX"/>
+        </w:rPr>
+        <w:t xml:space="preserve">Herramientas </w:t>
+      </w:r>
+      <w:proofErr w:type="spellStart"/>
+      <w:r>
+        <w:rPr>
+          <w:rFonts w:ascii="Segoe UI" w:eastAsia="Times New Roman" w:hAnsi="Segoe UI" w:cs="Segoe UI"/>
+          <w:b/>
+          <w:color w:val="1C1D1F"/>
+          <w:sz w:val="24"/>
+          <w:szCs w:val="24"/>
+          <w:lang w:eastAsia="es-MX"/>
+        </w:rPr>
+        <w:t>FrontEnd</w:t>
+      </w:r>
+      <w:proofErr w:type="spellEnd"/>
+      <w:r>
+        <w:rPr>
+          <w:rFonts w:ascii="Segoe UI" w:eastAsia="Times New Roman" w:hAnsi="Segoe UI" w:cs="Segoe UI"/>
+          <w:b/>
+          <w:color w:val="1C1D1F"/>
+          <w:sz w:val="24"/>
+          <w:szCs w:val="24"/>
+          <w:lang w:eastAsia="es-MX"/>
+        </w:rPr>
+        <w:t xml:space="preserve"> y </w:t>
+      </w:r>
+      <w:proofErr w:type="spellStart"/>
+      <w:r>
+        <w:rPr>
+          <w:rFonts w:ascii="Segoe UI" w:eastAsia="Times New Roman" w:hAnsi="Segoe UI" w:cs="Segoe UI"/>
+          <w:b/>
+          <w:color w:val="1C1D1F"/>
+          <w:sz w:val="24"/>
+          <w:szCs w:val="24"/>
+          <w:lang w:eastAsia="es-MX"/>
+        </w:rPr>
+        <w:t>Backend</w:t>
+      </w:r>
+      <w:proofErr w:type="spellEnd"/>
+    </w:p>
+    <w:p>
+      <w:pPr>
+        <w:spacing w:after="0" w:line="240" w:lineRule="auto"/>
+        <w:rPr>
+          <w:rFonts w:ascii="Segoe UI" w:eastAsia="Times New Roman" w:hAnsi="Segoe UI" w:cs="Segoe UI"/>
+          <w:b/>
+          <w:color w:val="1C1D1F"/>
+          <w:sz w:val="24"/>
+          <w:szCs w:val="24"/>
+          <w:lang w:eastAsia="es-MX"/>
+        </w:rPr>
+      </w:pPr>
+      <w:proofErr w:type="spellStart"/>
+      <w:r>
+        <w:rPr>
+          <w:rFonts w:ascii="Segoe UI" w:eastAsia="Times New Roman" w:hAnsi="Segoe UI" w:cs="Segoe UI"/>
+          <w:b/>
+          <w:color w:val="1C1D1F"/>
+          <w:sz w:val="24"/>
+          <w:szCs w:val="24"/>
+          <w:lang w:eastAsia="es-MX"/>
+        </w:rPr>
+        <w:t>FrontEnd</w:t>
+      </w:r>
+      <w:proofErr w:type="spellEnd"/>
+      <w:r>
+        <w:rPr>
+          <w:rFonts w:ascii="Segoe UI" w:eastAsia="Times New Roman" w:hAnsi="Segoe UI" w:cs="Segoe UI"/>
+          <w:b/>
+          <w:color w:val="1C1D1F"/>
+          <w:sz w:val="24"/>
+          <w:szCs w:val="24"/>
+          <w:lang w:eastAsia="es-MX"/>
+        </w:rPr>
+        <w:t xml:space="preserve"> utiliza </w:t>
+      </w:r>
+      <w:proofErr w:type="spellStart"/>
+      <w:r>
+        <w:rPr>
+          <w:rFonts w:ascii="Segoe UI" w:eastAsia="Times New Roman" w:hAnsi="Segoe UI" w:cs="Segoe UI"/>
+          <w:b/>
+          <w:color w:val="1C1D1F"/>
+          <w:sz w:val="24"/>
+          <w:szCs w:val="24"/>
+          <w:lang w:eastAsia="es-MX"/>
+        </w:rPr>
+        <w:t>npm</w:t>
+      </w:r>
+      <w:proofErr w:type="spellEnd"/>
+    </w:p>
+    <w:p>
+      <w:pPr>
+        <w:spacing w:after="0" w:line="240" w:lineRule="auto"/>
+        <w:rPr>
+          <w:rFonts w:ascii="Segoe UI" w:eastAsia="Times New Roman" w:hAnsi="Segoe UI" w:cs="Segoe UI"/>
+          <w:b/>
+          <w:color w:val="1C1D1F"/>
+          <w:sz w:val="24"/>
+          <w:szCs w:val="24"/>
+          <w:lang w:eastAsia="es-MX"/>
+        </w:rPr>
+      </w:pPr>
+      <w:proofErr w:type="spellStart"/>
+      <w:r>
+        <w:rPr>
+          <w:rFonts w:ascii="Segoe UI" w:eastAsia="Times New Roman" w:hAnsi="Segoe UI" w:cs="Segoe UI"/>
+          <w:b/>
+          <w:color w:val="1C1D1F"/>
+          <w:sz w:val="24"/>
+          <w:szCs w:val="24"/>
+          <w:lang w:eastAsia="es-MX"/>
+        </w:rPr>
+        <w:t>Backend</w:t>
+      </w:r>
+      <w:proofErr w:type="spellEnd"/>
+      <w:r>
+        <w:rPr>
+          <w:rFonts w:ascii="Segoe UI" w:eastAsia="Times New Roman" w:hAnsi="Segoe UI" w:cs="Segoe UI"/>
+          <w:b/>
+          <w:color w:val="1C1D1F"/>
+          <w:sz w:val="24"/>
+          <w:szCs w:val="24"/>
+          <w:lang w:eastAsia="es-MX"/>
+        </w:rPr>
+        <w:t xml:space="preserve"> utiliza </w:t>
+      </w:r>
+      <w:proofErr w:type="spellStart"/>
+      <w:r>
+        <w:rPr>
+          <w:rFonts w:ascii="Segoe UI" w:eastAsia="Times New Roman" w:hAnsi="Segoe UI" w:cs="Segoe UI"/>
+          <w:b/>
+          <w:color w:val="1C1D1F"/>
+          <w:sz w:val="24"/>
+          <w:szCs w:val="24"/>
+          <w:lang w:eastAsia="es-MX"/>
+        </w:rPr>
+        <w:t>composer</w:t>
+      </w:r>
+      <w:proofErr w:type="spellEnd"/>
+      <w:r>
+        <w:rPr>
+          <w:rFonts w:ascii="Segoe UI" w:eastAsia="Times New Roman" w:hAnsi="Segoe UI" w:cs="Segoe UI"/>
+          <w:b/>
+          <w:color w:val="1C1D1F"/>
+          <w:sz w:val="24"/>
+          <w:szCs w:val="24"/>
+          <w:lang w:eastAsia="es-MX"/>
+        </w:rPr>
+        <w:t xml:space="preserve"> </w:t>
+      </w:r>
+    </w:p>
+    <w:p>
+      <w:pPr>
+        <w:spacing w:after="0" w:line="240" w:lineRule="auto"/>
+        <w:rPr>
+          <w:rFonts w:ascii="Segoe UI" w:eastAsia="Times New Roman" w:hAnsi="Segoe UI" w:cs="Segoe UI"/>
+          <w:b/>
+          <w:color w:val="1C1D1F"/>
+          <w:sz w:val="24"/>
+          <w:szCs w:val="24"/>
+          <w:lang w:eastAsia="es-MX"/>
+        </w:rPr>
+      </w:pPr>
+    </w:p>
+    <w:p>
+      <w:pPr>
+        <w:spacing w:after="0" w:line="240" w:lineRule="auto"/>
+        <w:rPr>
+          <w:rFonts w:ascii="Segoe UI" w:eastAsia="Times New Roman" w:hAnsi="Segoe UI" w:cs="Segoe UI"/>
+          <w:b/>
+          <w:color w:val="1C1D1F"/>
+          <w:sz w:val="24"/>
+          <w:szCs w:val="24"/>
+          <w:lang w:eastAsia="es-MX"/>
+        </w:rPr>
+      </w:pPr>
+      <w:proofErr w:type="spellStart"/>
+      <w:r>
+        <w:rPr>
+          <w:rFonts w:ascii="Segoe UI" w:eastAsia="Times New Roman" w:hAnsi="Segoe UI" w:cs="Segoe UI"/>
+          <w:b/>
+          <w:color w:val="1C1D1F"/>
+          <w:sz w:val="24"/>
+          <w:szCs w:val="24"/>
+          <w:lang w:eastAsia="es-MX"/>
+        </w:rPr>
+        <w:t>Php</w:t>
+      </w:r>
+      <w:proofErr w:type="spellEnd"/>
+      <w:r>
+        <w:rPr>
+          <w:rFonts w:ascii="Segoe UI" w:eastAsia="Times New Roman" w:hAnsi="Segoe UI" w:cs="Segoe UI"/>
+          <w:b/>
+          <w:color w:val="1C1D1F"/>
+          <w:sz w:val="24"/>
+          <w:szCs w:val="24"/>
+          <w:lang w:eastAsia="es-MX"/>
+        </w:rPr>
+        <w:t xml:space="preserve"> </w:t>
+      </w:r>
+      <w:proofErr w:type="spellStart"/>
+      <w:r>
+        <w:rPr>
+          <w:rFonts w:ascii="Segoe UI" w:eastAsia="Times New Roman" w:hAnsi="Segoe UI" w:cs="Segoe UI"/>
+          <w:b/>
+          <w:color w:val="1C1D1F"/>
+          <w:sz w:val="24"/>
+          <w:szCs w:val="24"/>
+          <w:lang w:eastAsia="es-MX"/>
+        </w:rPr>
+        <w:t>artisan</w:t>
+      </w:r>
+      <w:proofErr w:type="spellEnd"/>
+      <w:r>
+        <w:rPr>
+          <w:rFonts w:ascii="Segoe UI" w:eastAsia="Times New Roman" w:hAnsi="Segoe UI" w:cs="Segoe UI"/>
+          <w:b/>
+          <w:color w:val="1C1D1F"/>
+          <w:sz w:val="24"/>
+          <w:szCs w:val="24"/>
+          <w:lang w:eastAsia="es-MX"/>
+        </w:rPr>
+        <w:t xml:space="preserve"> </w:t>
+      </w:r>
+      <w:proofErr w:type="spellStart"/>
+      <w:r>
+        <w:rPr>
+          <w:rFonts w:ascii="Segoe UI" w:eastAsia="Times New Roman" w:hAnsi="Segoe UI" w:cs="Segoe UI"/>
+          <w:b/>
+          <w:color w:val="1C1D1F"/>
+          <w:sz w:val="24"/>
+          <w:szCs w:val="24"/>
+          <w:lang w:eastAsia="es-MX"/>
+        </w:rPr>
+        <w:t>optimize</w:t>
+      </w:r>
+      <w:proofErr w:type="gramStart"/>
+      <w:r>
+        <w:rPr>
+          <w:rFonts w:ascii="Segoe UI" w:eastAsia="Times New Roman" w:hAnsi="Segoe UI" w:cs="Segoe UI"/>
+          <w:b/>
+          <w:color w:val="1C1D1F"/>
+          <w:sz w:val="24"/>
+          <w:szCs w:val="24"/>
+          <w:lang w:eastAsia="es-MX"/>
+        </w:rPr>
+        <w:t>:clear</w:t>
+      </w:r>
+      <w:proofErr w:type="spellEnd"/>
+      <w:proofErr w:type="gramEnd"/>
+      <w:r>
+        <w:rPr>
+          <w:rFonts w:ascii="Segoe UI" w:eastAsia="Times New Roman" w:hAnsi="Segoe UI" w:cs="Segoe UI"/>
+          <w:b/>
+          <w:color w:val="1C1D1F"/>
+          <w:sz w:val="24"/>
+          <w:szCs w:val="24"/>
+          <w:lang w:eastAsia="es-MX"/>
+        </w:rPr>
+        <w:t xml:space="preserve"> para realizar limpieza de un proyecto en producción</w:t>
+      </w:r>
+    </w:p>
+    <w:p>
+      <w:pPr>
+        <w:spacing w:after="0" w:line="240" w:lineRule="auto"/>
+        <w:rPr>
+          <w:rFonts w:ascii="Segoe UI" w:eastAsia="Times New Roman" w:hAnsi="Segoe UI" w:cs="Segoe UI"/>
+          <w:b/>
+          <w:color w:val="1C1D1F"/>
+          <w:sz w:val="24"/>
+          <w:szCs w:val="24"/>
+          <w:lang w:eastAsia="es-MX"/>
+        </w:rPr>
+      </w:pPr>
+    </w:p>
+    <w:p>
+      <w:pPr>
+        <w:spacing w:after="0" w:line="240" w:lineRule="auto"/>
+        <w:rPr>
+          <w:rFonts w:ascii="Segoe UI" w:eastAsia="Times New Roman" w:hAnsi="Segoe UI" w:cs="Segoe UI"/>
+          <w:b/>
+          <w:color w:val="1C1D1F"/>
+          <w:sz w:val="24"/>
+          <w:szCs w:val="24"/>
+          <w:lang w:eastAsia="es-MX"/>
+        </w:rPr>
+      </w:pPr>
+      <w:proofErr w:type="spellStart"/>
+      <w:r>
+        <w:rPr>
+          <w:rFonts w:ascii="Segoe UI" w:eastAsia="Times New Roman" w:hAnsi="Segoe UI" w:cs="Segoe UI"/>
+          <w:b/>
+          <w:color w:val="1C1D1F"/>
+          <w:sz w:val="24"/>
+          <w:szCs w:val="24"/>
+          <w:lang w:eastAsia="es-MX"/>
+        </w:rPr>
+        <w:t>Php</w:t>
+      </w:r>
+      <w:proofErr w:type="spellEnd"/>
+      <w:r>
+        <w:rPr>
+          <w:rFonts w:ascii="Segoe UI" w:eastAsia="Times New Roman" w:hAnsi="Segoe UI" w:cs="Segoe UI"/>
+          <w:b/>
+          <w:color w:val="1C1D1F"/>
+          <w:sz w:val="24"/>
+          <w:szCs w:val="24"/>
+          <w:lang w:eastAsia="es-MX"/>
+        </w:rPr>
+        <w:t xml:space="preserve"> </w:t>
+      </w:r>
+      <w:proofErr w:type="spellStart"/>
+      <w:r>
+        <w:rPr>
+          <w:rFonts w:ascii="Segoe UI" w:eastAsia="Times New Roman" w:hAnsi="Segoe UI" w:cs="Segoe UI"/>
+          <w:b/>
+          <w:color w:val="1C1D1F"/>
+          <w:sz w:val="24"/>
+          <w:szCs w:val="24"/>
+          <w:lang w:eastAsia="es-MX"/>
+        </w:rPr>
+        <w:t>artisan</w:t>
+      </w:r>
+      <w:proofErr w:type="spellEnd"/>
+      <w:r>
+        <w:rPr>
+          <w:rFonts w:ascii="Segoe UI" w:eastAsia="Times New Roman" w:hAnsi="Segoe UI" w:cs="Segoe UI"/>
+          <w:b/>
+          <w:color w:val="1C1D1F"/>
+          <w:sz w:val="24"/>
+          <w:szCs w:val="24"/>
+          <w:lang w:eastAsia="es-MX"/>
+        </w:rPr>
+        <w:t xml:space="preserve"> </w:t>
+      </w:r>
+      <w:proofErr w:type="spellStart"/>
+      <w:r>
+        <w:rPr>
+          <w:rFonts w:ascii="Segoe UI" w:eastAsia="Times New Roman" w:hAnsi="Segoe UI" w:cs="Segoe UI"/>
+          <w:b/>
+          <w:color w:val="1C1D1F"/>
+          <w:sz w:val="24"/>
+          <w:szCs w:val="24"/>
+          <w:lang w:eastAsia="es-MX"/>
+        </w:rPr>
+        <w:t>tinker</w:t>
+      </w:r>
+      <w:proofErr w:type="spellEnd"/>
+      <w:r>
+        <w:rPr>
+          <w:rFonts w:ascii="Segoe UI" w:eastAsia="Times New Roman" w:hAnsi="Segoe UI" w:cs="Segoe UI"/>
+          <w:b/>
+          <w:color w:val="1C1D1F"/>
+          <w:sz w:val="24"/>
+          <w:szCs w:val="24"/>
+          <w:lang w:eastAsia="es-MX"/>
+        </w:rPr>
+        <w:t>. Para interactuar directamente con la interfaz de nuestro sistema</w:t>
+      </w:r>
+    </w:p>
+    <w:p>
+      <w:pPr>
+        <w:spacing w:after="0" w:line="240" w:lineRule="auto"/>
+        <w:rPr>
+          <w:rFonts w:ascii="Segoe UI" w:eastAsia="Times New Roman" w:hAnsi="Segoe UI" w:cs="Segoe UI"/>
+          <w:b/>
+          <w:color w:val="1C1D1F"/>
+          <w:sz w:val="24"/>
+          <w:szCs w:val="24"/>
+          <w:lang w:eastAsia="es-MX"/>
+        </w:rPr>
+      </w:pPr>
+    </w:p>
+    <w:p>
+      <w:pPr>
+        <w:spacing w:after="0" w:line="240" w:lineRule="auto"/>
+        <w:rPr>
+          <w:rFonts w:ascii="Segoe UI" w:eastAsia="Times New Roman" w:hAnsi="Segoe UI" w:cs="Segoe UI"/>
+          <w:b/>
+          <w:color w:val="1C1D1F"/>
+          <w:sz w:val="24"/>
+          <w:szCs w:val="24"/>
+          <w:lang w:eastAsia="es-MX"/>
+        </w:rPr>
+      </w:pPr>
+      <w:proofErr w:type="spellStart"/>
+      <w:r>
+        <w:rPr>
+          <w:rFonts w:ascii="Segoe UI" w:eastAsia="Times New Roman" w:hAnsi="Segoe UI" w:cs="Segoe UI"/>
+          <w:b/>
+          <w:color w:val="1C1D1F"/>
+          <w:sz w:val="24"/>
+          <w:szCs w:val="24"/>
+          <w:lang w:eastAsia="es-MX"/>
+        </w:rPr>
+        <w:t>Laravel</w:t>
+      </w:r>
+      <w:proofErr w:type="spellEnd"/>
+    </w:p>
+    <w:p>
+      <w:pPr>
+        <w:spacing w:after="0" w:line="240" w:lineRule="auto"/>
+        <w:rPr>
+          <w:rFonts w:ascii="Segoe UI" w:eastAsia="Times New Roman" w:hAnsi="Segoe UI" w:cs="Segoe UI"/>
+          <w:b/>
+          <w:color w:val="1C1D1F"/>
+          <w:sz w:val="24"/>
+          <w:szCs w:val="24"/>
+          <w:lang w:eastAsia="es-MX"/>
+        </w:rPr>
+      </w:pPr>
+      <w:proofErr w:type="spellStart"/>
+      <w:r>
+        <w:rPr>
+          <w:rFonts w:ascii="Segoe UI" w:eastAsia="Times New Roman" w:hAnsi="Segoe UI" w:cs="Segoe UI"/>
+          <w:b/>
+          <w:color w:val="1C1D1F"/>
+          <w:sz w:val="24"/>
+          <w:szCs w:val="24"/>
+          <w:lang w:eastAsia="es-MX"/>
+        </w:rPr>
+        <w:t>Helpers</w:t>
+      </w:r>
+      <w:proofErr w:type="spellEnd"/>
+      <w:r>
+        <w:rPr>
+          <w:rFonts w:ascii="Segoe UI" w:eastAsia="Times New Roman" w:hAnsi="Segoe UI" w:cs="Segoe UI"/>
+          <w:b/>
+          <w:color w:val="1C1D1F"/>
+          <w:sz w:val="24"/>
+          <w:szCs w:val="24"/>
+          <w:lang w:eastAsia="es-MX"/>
+        </w:rPr>
+        <w:t xml:space="preserve"> son funciones propias de </w:t>
+      </w:r>
+      <w:proofErr w:type="spellStart"/>
+      <w:r>
+        <w:rPr>
+          <w:rFonts w:ascii="Segoe UI" w:eastAsia="Times New Roman" w:hAnsi="Segoe UI" w:cs="Segoe UI"/>
+          <w:b/>
+          <w:color w:val="1C1D1F"/>
+          <w:sz w:val="24"/>
+          <w:szCs w:val="24"/>
+          <w:lang w:eastAsia="es-MX"/>
+        </w:rPr>
+        <w:t>laravel</w:t>
+      </w:r>
+      <w:proofErr w:type="spellEnd"/>
+      <w:r>
+        <w:rPr>
+          <w:rFonts w:ascii="Segoe UI" w:eastAsia="Times New Roman" w:hAnsi="Segoe UI" w:cs="Segoe UI"/>
+          <w:b/>
+          <w:color w:val="1C1D1F"/>
+          <w:sz w:val="24"/>
+          <w:szCs w:val="24"/>
+          <w:lang w:eastAsia="es-MX"/>
+        </w:rPr>
+        <w:t xml:space="preserve"> que podemos usar en la documentación</w:t>
+      </w:r>
+    </w:p>
+    <w:p>
+      <w:pPr>
+        <w:spacing w:after="0" w:line="240" w:lineRule="auto"/>
+        <w:rPr>
+          <w:rFonts w:ascii="Segoe UI" w:eastAsia="Times New Roman" w:hAnsi="Segoe UI" w:cs="Segoe UI"/>
+          <w:b/>
+          <w:color w:val="1C1D1F"/>
+          <w:sz w:val="24"/>
+          <w:szCs w:val="24"/>
+          <w:lang w:eastAsia="es-MX"/>
+        </w:rPr>
+      </w:pPr>
+      <w:bookmarkStart w:id="0" w:name="_GoBack"/>
+      <w:bookmarkEnd w:id="0"/>
+    </w:p>
+    <w:p>
+      <w:pPr>
+        <w:spacing w:after="0" w:line="240" w:lineRule="auto"/>
+        <w:rPr>
+          <w:rFonts w:ascii="Segoe UI" w:eastAsia="Times New Roman" w:hAnsi="Segoe UI" w:cs="Segoe UI"/>
+          <w:b/>
+          <w:color w:val="1C1D1F"/>
+          <w:sz w:val="24"/>
+          <w:szCs w:val="24"/>
+          <w:lang w:eastAsia="es-MX"/>
+        </w:rPr>
+      </w:pPr>
+    </w:p>
+    <w:p>
+      <w:pPr>
+        <w:spacing w:after="0" w:line="240" w:lineRule="auto"/>
+        <w:rPr>
+          <w:rFonts w:ascii="Segoe UI" w:eastAsia="Times New Roman" w:hAnsi="Segoe UI" w:cs="Segoe UI"/>
+          <w:b/>
+          <w:color w:val="1C1D1F"/>
+          <w:sz w:val="24"/>
+          <w:szCs w:val="24"/>
+          <w:lang w:eastAsia="es-MX"/>
+        </w:rPr>
+      </w:pPr>
+    </w:p>
+    <w:p>
+      <w:pPr>
+        <w:spacing w:after="0" w:line="240" w:lineRule="auto"/>
+        <w:rPr>
+          <w:rFonts w:ascii="Segoe UI" w:eastAsia="Times New Roman" w:hAnsi="Segoe UI" w:cs="Segoe UI"/>
+          <w:color w:val="1C1D1F"/>
+          <w:sz w:val="24"/>
+          <w:szCs w:val="24"/>
+          <w:lang w:eastAsia="es-MX"/>
+        </w:rPr>
+      </w:pPr>
     </w:p>
     <w:p>
       <w:pPr>
@@ -608,6 +1154,7 @@
           <w:noProof/>
           <w:lang w:eastAsia="es-MX"/>
         </w:rPr>
+        <w:lastRenderedPageBreak/>
         <w:drawing>
           <wp:inline distT="0" distB="0" distL="0" distR="0" wp14:anchorId="2E718E84" wp14:editId="281099AC">
             <wp:extent cx="3166534" cy="1152525"/>
@@ -701,8 +1248,6 @@
           <w:lang w:val="es-ES" w:eastAsia="es-MX"/>
         </w:rPr>
       </w:pPr>
-      <w:bookmarkStart w:id="0" w:name="_GoBack"/>
-      <w:bookmarkEnd w:id="0"/>
     </w:p>
     <w:p>
       <w:pPr>

</xml_diff>

<commit_message>
migraciones configuracion correcta, controlador en descargas y las extensiones en el php.ini
</commit_message>
<xml_diff>
--- a/Laravel.docx
+++ b/Laravel.docx
@@ -759,6 +759,132 @@
         </w:rPr>
         <w:t>. Para interactuar directamente con la interfaz de nuestro sistema</w:t>
       </w:r>
+      <w:r>
+        <w:rPr>
+          <w:rFonts w:ascii="Segoe UI" w:eastAsia="Times New Roman" w:hAnsi="Segoe UI" w:cs="Segoe UI"/>
+          <w:b/>
+          <w:color w:val="1C1D1F"/>
+          <w:sz w:val="24"/>
+          <w:szCs w:val="24"/>
+          <w:lang w:eastAsia="es-MX"/>
+        </w:rPr>
+        <w:t xml:space="preserve"> (depurar la </w:t>
+      </w:r>
+      <w:proofErr w:type="spellStart"/>
+      <w:r>
+        <w:rPr>
+          <w:rFonts w:ascii="Segoe UI" w:eastAsia="Times New Roman" w:hAnsi="Segoe UI" w:cs="Segoe UI"/>
+          <w:b/>
+          <w:color w:val="1C1D1F"/>
+          <w:sz w:val="24"/>
+          <w:szCs w:val="24"/>
+          <w:lang w:eastAsia="es-MX"/>
+        </w:rPr>
+        <w:t>aplicacion</w:t>
+      </w:r>
+      <w:proofErr w:type="spellEnd"/>
+      <w:r>
+        <w:rPr>
+          <w:rFonts w:ascii="Segoe UI" w:eastAsia="Times New Roman" w:hAnsi="Segoe UI" w:cs="Segoe UI"/>
+          <w:b/>
+          <w:color w:val="1C1D1F"/>
+          <w:sz w:val="24"/>
+          <w:szCs w:val="24"/>
+          <w:lang w:eastAsia="es-MX"/>
+        </w:rPr>
+        <w:t>)</w:t>
+      </w:r>
+    </w:p>
+    <w:p>
+      <w:pPr>
+        <w:spacing w:after="0" w:line="240" w:lineRule="auto"/>
+        <w:rPr>
+          <w:rFonts w:ascii="Segoe UI" w:eastAsia="Times New Roman" w:hAnsi="Segoe UI" w:cs="Segoe UI"/>
+          <w:b/>
+          <w:color w:val="1C1D1F"/>
+          <w:sz w:val="24"/>
+          <w:szCs w:val="24"/>
+          <w:lang w:eastAsia="es-MX"/>
+        </w:rPr>
+      </w:pPr>
+    </w:p>
+    <w:p>
+      <w:pPr>
+        <w:spacing w:after="0" w:line="240" w:lineRule="auto"/>
+        <w:rPr>
+          <w:rFonts w:ascii="Segoe UI" w:eastAsia="Times New Roman" w:hAnsi="Segoe UI" w:cs="Segoe UI"/>
+          <w:b/>
+          <w:color w:val="1C1D1F"/>
+          <w:sz w:val="24"/>
+          <w:szCs w:val="24"/>
+          <w:lang w:eastAsia="es-MX"/>
+        </w:rPr>
+      </w:pPr>
+      <w:proofErr w:type="spellStart"/>
+      <w:proofErr w:type="gramStart"/>
+      <w:r>
+        <w:rPr>
+          <w:rFonts w:ascii="Segoe UI" w:eastAsia="Times New Roman" w:hAnsi="Segoe UI" w:cs="Segoe UI"/>
+          <w:b/>
+          <w:color w:val="1C1D1F"/>
+          <w:sz w:val="24"/>
+          <w:szCs w:val="24"/>
+          <w:lang w:eastAsia="es-MX"/>
+        </w:rPr>
+        <w:t>dd</w:t>
+      </w:r>
+      <w:proofErr w:type="spellEnd"/>
+      <w:proofErr w:type="gramEnd"/>
+      <w:r>
+        <w:rPr>
+          <w:rFonts w:ascii="Segoe UI" w:eastAsia="Times New Roman" w:hAnsi="Segoe UI" w:cs="Segoe UI"/>
+          <w:b/>
+          <w:color w:val="1C1D1F"/>
+          <w:sz w:val="24"/>
+          <w:szCs w:val="24"/>
+          <w:lang w:eastAsia="es-MX"/>
+        </w:rPr>
+        <w:t>();      detiene la ejecución</w:t>
+      </w:r>
+    </w:p>
+    <w:p>
+      <w:pPr>
+        <w:spacing w:after="0" w:line="240" w:lineRule="auto"/>
+        <w:rPr>
+          <w:rFonts w:ascii="Segoe UI" w:eastAsia="Times New Roman" w:hAnsi="Segoe UI" w:cs="Segoe UI"/>
+          <w:b/>
+          <w:color w:val="1C1D1F"/>
+          <w:sz w:val="24"/>
+          <w:szCs w:val="24"/>
+          <w:lang w:eastAsia="es-MX"/>
+        </w:rPr>
+      </w:pPr>
+      <w:proofErr w:type="spellStart"/>
+      <w:proofErr w:type="gramStart"/>
+      <w:r>
+        <w:rPr>
+          <w:rFonts w:ascii="Segoe UI" w:eastAsia="Times New Roman" w:hAnsi="Segoe UI" w:cs="Segoe UI"/>
+          <w:b/>
+          <w:color w:val="1C1D1F"/>
+          <w:sz w:val="24"/>
+          <w:szCs w:val="24"/>
+          <w:lang w:eastAsia="es-MX"/>
+        </w:rPr>
+        <w:t>dump</w:t>
+      </w:r>
+      <w:proofErr w:type="spellEnd"/>
+      <w:proofErr w:type="gramEnd"/>
+      <w:r>
+        <w:rPr>
+          <w:rFonts w:ascii="Segoe UI" w:eastAsia="Times New Roman" w:hAnsi="Segoe UI" w:cs="Segoe UI"/>
+          <w:b/>
+          <w:color w:val="1C1D1F"/>
+          <w:sz w:val="24"/>
+          <w:szCs w:val="24"/>
+          <w:lang w:eastAsia="es-MX"/>
+        </w:rPr>
+        <w:t>(); no detiene la ejecución</w:t>
+      </w:r>
     </w:p>
     <w:p>
       <w:pPr>
@@ -872,8 +998,6 @@
           <w:lang w:eastAsia="es-MX"/>
         </w:rPr>
       </w:pPr>
-      <w:bookmarkStart w:id="0" w:name="_GoBack"/>
-      <w:bookmarkEnd w:id="0"/>
     </w:p>
     <w:p>
       <w:pPr>
@@ -1149,12 +1273,76 @@
           <w:lang w:val="es-ES" w:eastAsia="es-MX"/>
         </w:rPr>
       </w:pPr>
+    </w:p>
+    <w:p>
+      <w:pPr>
+        <w:spacing w:after="0" w:line="240" w:lineRule="auto"/>
+        <w:rPr>
+          <w:rFonts w:ascii="Segoe UI" w:eastAsia="Times New Roman" w:hAnsi="Segoe UI" w:cs="Segoe UI"/>
+          <w:b/>
+          <w:color w:val="1C1D1F"/>
+          <w:sz w:val="24"/>
+          <w:szCs w:val="24"/>
+          <w:lang w:val="es-ES" w:eastAsia="es-MX"/>
+        </w:rPr>
+      </w:pPr>
+    </w:p>
+    <w:p>
+      <w:pPr>
+        <w:spacing w:after="0" w:line="240" w:lineRule="auto"/>
+        <w:rPr>
+          <w:rFonts w:ascii="Segoe UI" w:eastAsia="Times New Roman" w:hAnsi="Segoe UI" w:cs="Segoe UI"/>
+          <w:b/>
+          <w:color w:val="1C1D1F"/>
+          <w:sz w:val="24"/>
+          <w:szCs w:val="24"/>
+          <w:lang w:val="es-ES" w:eastAsia="es-MX"/>
+        </w:rPr>
+      </w:pPr>
+    </w:p>
+    <w:p>
+      <w:pPr>
+        <w:spacing w:after="0" w:line="240" w:lineRule="auto"/>
+        <w:rPr>
+          <w:rFonts w:ascii="Segoe UI" w:eastAsia="Times New Roman" w:hAnsi="Segoe UI" w:cs="Segoe UI"/>
+          <w:b/>
+          <w:color w:val="1C1D1F"/>
+          <w:sz w:val="24"/>
+          <w:szCs w:val="24"/>
+          <w:lang w:val="es-ES" w:eastAsia="es-MX"/>
+        </w:rPr>
+      </w:pPr>
+      <w:hyperlink r:id="rId6" w:history="1">
+        <w:r>
+          <w:rPr>
+            <w:rStyle w:val="Hipervnculo"/>
+            <w:rFonts w:ascii="Segoe UI" w:eastAsia="Times New Roman" w:hAnsi="Segoe UI" w:cs="Segoe UI"/>
+            <w:b/>
+            <w:sz w:val="24"/>
+            <w:szCs w:val="24"/>
+            <w:lang w:val="es-ES" w:eastAsia="es-MX"/>
+          </w:rPr>
+          <w:t>https://laravel.com/docs/9.x/routing</w:t>
+        </w:r>
+      </w:hyperlink>
+    </w:p>
+    <w:p>
+      <w:pPr>
+        <w:spacing w:after="0" w:line="240" w:lineRule="auto"/>
+        <w:rPr>
+          <w:rFonts w:ascii="Segoe UI" w:eastAsia="Times New Roman" w:hAnsi="Segoe UI" w:cs="Segoe UI"/>
+          <w:b/>
+          <w:color w:val="1C1D1F"/>
+          <w:sz w:val="24"/>
+          <w:szCs w:val="24"/>
+          <w:lang w:val="es-ES" w:eastAsia="es-MX"/>
+        </w:rPr>
+      </w:pPr>
       <w:r>
         <w:rPr>
           <w:noProof/>
           <w:lang w:eastAsia="es-MX"/>
         </w:rPr>
-        <w:lastRenderedPageBreak/>
         <w:drawing>
           <wp:inline distT="0" distB="0" distL="0" distR="0" wp14:anchorId="2E718E84" wp14:editId="281099AC">
             <wp:extent cx="3166534" cy="1152525"/>
@@ -1171,7 +1359,7 @@
                     <pic:cNvPicPr/>
                   </pic:nvPicPr>
                   <pic:blipFill rotWithShape="1">
-                    <a:blip r:embed="rId6"/>
+                    <a:blip r:embed="rId7"/>
                     <a:srcRect r="18318"/>
                     <a:stretch/>
                   </pic:blipFill>
@@ -1211,30 +1399,1086 @@
           <w:lang w:val="es-ES" w:eastAsia="es-MX"/>
         </w:rPr>
       </w:pPr>
-      <w:proofErr w:type="spellStart"/>
-      <w:r>
-        <w:rPr>
-          <w:rFonts w:ascii="Segoe UI" w:eastAsia="Times New Roman" w:hAnsi="Segoe UI" w:cs="Segoe UI"/>
-          <w:b/>
-          <w:color w:val="1C1D1F"/>
-          <w:sz w:val="24"/>
-          <w:szCs w:val="24"/>
-          <w:lang w:val="es-ES" w:eastAsia="es-MX"/>
-        </w:rPr>
-        <w:t>Course</w:t>
-      </w:r>
-      <w:proofErr w:type="spellEnd"/>
-      <w:r>
-        <w:rPr>
-          <w:rFonts w:ascii="Segoe UI" w:eastAsia="Times New Roman" w:hAnsi="Segoe UI" w:cs="Segoe UI"/>
-          <w:b/>
-          <w:color w:val="1C1D1F"/>
-          <w:sz w:val="24"/>
-          <w:szCs w:val="24"/>
-          <w:lang w:val="es-ES" w:eastAsia="es-MX"/>
-        </w:rPr>
-        <w:t xml:space="preserve"> 13</w:t>
-      </w:r>
+    </w:p>
+    <w:p>
+      <w:pPr>
+        <w:spacing w:after="0" w:line="240" w:lineRule="auto"/>
+        <w:rPr>
+          <w:rFonts w:ascii="Segoe UI" w:eastAsia="Times New Roman" w:hAnsi="Segoe UI" w:cs="Segoe UI"/>
+          <w:b/>
+          <w:color w:val="1C1D1F"/>
+          <w:sz w:val="24"/>
+          <w:szCs w:val="24"/>
+          <w:lang w:val="es-ES" w:eastAsia="es-MX"/>
+        </w:rPr>
+      </w:pPr>
+      <w:r>
+        <w:rPr>
+          <w:rFonts w:ascii="Segoe UI" w:eastAsia="Times New Roman" w:hAnsi="Segoe UI" w:cs="Segoe UI"/>
+          <w:b/>
+          <w:color w:val="1C1D1F"/>
+          <w:sz w:val="24"/>
+          <w:szCs w:val="24"/>
+          <w:lang w:val="es-ES" w:eastAsia="es-MX"/>
+        </w:rPr>
+        <w:t>Rutas con controlador</w:t>
+      </w:r>
+    </w:p>
+    <w:p>
+      <w:pPr>
+        <w:spacing w:after="0" w:line="240" w:lineRule="auto"/>
+        <w:rPr>
+          <w:rFonts w:ascii="Segoe UI" w:eastAsia="Times New Roman" w:hAnsi="Segoe UI" w:cs="Segoe UI"/>
+          <w:b/>
+          <w:color w:val="1C1D1F"/>
+          <w:sz w:val="24"/>
+          <w:szCs w:val="24"/>
+          <w:lang w:val="es-ES" w:eastAsia="es-MX"/>
+        </w:rPr>
+      </w:pPr>
+      <w:r>
+        <w:rPr>
+          <w:noProof/>
+          <w:lang w:eastAsia="es-MX"/>
+        </w:rPr>
+        <w:drawing>
+          <wp:inline distT="0" distB="0" distL="0" distR="0" wp14:anchorId="0D082E23" wp14:editId="4B8C8893">
+            <wp:extent cx="5612130" cy="655955"/>
+            <wp:effectExtent l="0" t="0" r="7620" b="0"/>
+            <wp:docPr id="3" name="Imagen 3"/>
+            <wp:cNvGraphicFramePr>
+              <a:graphicFrameLocks xmlns:a="http://schemas.openxmlformats.org/drawingml/2006/main" noChangeAspect="1"/>
+            </wp:cNvGraphicFramePr>
+            <a:graphic xmlns:a="http://schemas.openxmlformats.org/drawingml/2006/main">
+              <a:graphicData uri="http://schemas.openxmlformats.org/drawingml/2006/picture">
+                <pic:pic xmlns:pic="http://schemas.openxmlformats.org/drawingml/2006/picture">
+                  <pic:nvPicPr>
+                    <pic:cNvPr id="1" name=""/>
+                    <pic:cNvPicPr/>
+                  </pic:nvPicPr>
+                  <pic:blipFill>
+                    <a:blip r:embed="rId8"/>
+                    <a:stretch>
+                      <a:fillRect/>
+                    </a:stretch>
+                  </pic:blipFill>
+                  <pic:spPr>
+                    <a:xfrm>
+                      <a:off x="0" y="0"/>
+                      <a:ext cx="5612130" cy="655955"/>
+                    </a:xfrm>
+                    <a:prstGeom prst="rect">
+                      <a:avLst/>
+                    </a:prstGeom>
+                  </pic:spPr>
+                </pic:pic>
+              </a:graphicData>
+            </a:graphic>
+          </wp:inline>
+        </w:drawing>
+      </w:r>
+    </w:p>
+    <w:p>
+      <w:pPr>
+        <w:spacing w:after="0" w:line="240" w:lineRule="auto"/>
+        <w:rPr>
+          <w:rFonts w:ascii="Segoe UI" w:eastAsia="Times New Roman" w:hAnsi="Segoe UI" w:cs="Segoe UI"/>
+          <w:b/>
+          <w:color w:val="1C1D1F"/>
+          <w:sz w:val="24"/>
+          <w:szCs w:val="24"/>
+          <w:lang w:val="es-ES" w:eastAsia="es-MX"/>
+        </w:rPr>
+      </w:pPr>
+    </w:p>
+    <w:p>
+      <w:pPr>
+        <w:spacing w:after="0" w:line="240" w:lineRule="auto"/>
+        <w:rPr>
+          <w:rFonts w:ascii="Segoe UI" w:eastAsia="Times New Roman" w:hAnsi="Segoe UI" w:cs="Segoe UI"/>
+          <w:b/>
+          <w:color w:val="1C1D1F"/>
+          <w:sz w:val="24"/>
+          <w:szCs w:val="24"/>
+          <w:lang w:val="es-ES" w:eastAsia="es-MX"/>
+        </w:rPr>
+      </w:pPr>
+      <w:r>
+        <w:rPr>
+          <w:noProof/>
+          <w:lang w:eastAsia="es-MX"/>
+        </w:rPr>
+        <w:drawing>
+          <wp:inline distT="0" distB="0" distL="0" distR="0" wp14:anchorId="65B2F965" wp14:editId="450A3F84">
+            <wp:extent cx="5612130" cy="284480"/>
+            <wp:effectExtent l="0" t="0" r="7620" b="1270"/>
+            <wp:docPr id="4" name="Imagen 4"/>
+            <wp:cNvGraphicFramePr>
+              <a:graphicFrameLocks xmlns:a="http://schemas.openxmlformats.org/drawingml/2006/main" noChangeAspect="1"/>
+            </wp:cNvGraphicFramePr>
+            <a:graphic xmlns:a="http://schemas.openxmlformats.org/drawingml/2006/main">
+              <a:graphicData uri="http://schemas.openxmlformats.org/drawingml/2006/picture">
+                <pic:pic xmlns:pic="http://schemas.openxmlformats.org/drawingml/2006/picture">
+                  <pic:nvPicPr>
+                    <pic:cNvPr id="1" name=""/>
+                    <pic:cNvPicPr/>
+                  </pic:nvPicPr>
+                  <pic:blipFill>
+                    <a:blip r:embed="rId9"/>
+                    <a:stretch>
+                      <a:fillRect/>
+                    </a:stretch>
+                  </pic:blipFill>
+                  <pic:spPr>
+                    <a:xfrm>
+                      <a:off x="0" y="0"/>
+                      <a:ext cx="5612130" cy="284480"/>
+                    </a:xfrm>
+                    <a:prstGeom prst="rect">
+                      <a:avLst/>
+                    </a:prstGeom>
+                  </pic:spPr>
+                </pic:pic>
+              </a:graphicData>
+            </a:graphic>
+          </wp:inline>
+        </w:drawing>
+      </w:r>
+    </w:p>
+    <w:p>
+      <w:pPr>
+        <w:spacing w:after="0" w:line="240" w:lineRule="auto"/>
+        <w:rPr>
+          <w:rFonts w:ascii="Segoe UI" w:eastAsia="Times New Roman" w:hAnsi="Segoe UI" w:cs="Segoe UI"/>
+          <w:b/>
+          <w:color w:val="1C1D1F"/>
+          <w:sz w:val="24"/>
+          <w:szCs w:val="24"/>
+          <w:lang w:val="es-ES" w:eastAsia="es-MX"/>
+        </w:rPr>
+      </w:pPr>
+    </w:p>
+    <w:p>
+      <w:pPr>
+        <w:spacing w:after="0" w:line="240" w:lineRule="auto"/>
+        <w:rPr>
+          <w:rFonts w:ascii="Segoe UI" w:eastAsia="Times New Roman" w:hAnsi="Segoe UI" w:cs="Segoe UI"/>
+          <w:b/>
+          <w:color w:val="1C1D1F"/>
+          <w:sz w:val="24"/>
+          <w:szCs w:val="24"/>
+          <w:lang w:val="es-ES" w:eastAsia="es-MX"/>
+        </w:rPr>
+      </w:pPr>
+    </w:p>
+    <w:p>
+      <w:pPr>
+        <w:spacing w:after="0" w:line="240" w:lineRule="auto"/>
+        <w:rPr>
+          <w:rFonts w:ascii="Segoe UI" w:eastAsia="Times New Roman" w:hAnsi="Segoe UI" w:cs="Segoe UI"/>
+          <w:b/>
+          <w:color w:val="1C1D1F"/>
+          <w:sz w:val="24"/>
+          <w:szCs w:val="24"/>
+          <w:lang w:val="es-ES" w:eastAsia="es-MX"/>
+        </w:rPr>
+      </w:pPr>
+      <w:r>
+        <w:rPr>
+          <w:rFonts w:ascii="Segoe UI" w:eastAsia="Times New Roman" w:hAnsi="Segoe UI" w:cs="Segoe UI"/>
+          <w:b/>
+          <w:color w:val="1C1D1F"/>
+          <w:sz w:val="24"/>
+          <w:szCs w:val="24"/>
+          <w:lang w:val="es-ES" w:eastAsia="es-MX"/>
+        </w:rPr>
+        <w:t>Driver</w:t>
+      </w:r>
+    </w:p>
+    <w:p>
+      <w:pPr>
+        <w:spacing w:after="0" w:line="240" w:lineRule="auto"/>
+        <w:rPr>
+          <w:rFonts w:ascii="Segoe UI" w:eastAsia="Times New Roman" w:hAnsi="Segoe UI" w:cs="Segoe UI"/>
+          <w:b/>
+          <w:color w:val="1C1D1F"/>
+          <w:sz w:val="24"/>
+          <w:szCs w:val="24"/>
+          <w:lang w:val="es-ES" w:eastAsia="es-MX"/>
+        </w:rPr>
+      </w:pPr>
+      <w:bookmarkStart w:id="0" w:name="_GoBack"/>
+      <w:bookmarkEnd w:id="0"/>
+    </w:p>
+    <w:p>
+      <w:pPr>
+        <w:spacing w:after="0" w:line="240" w:lineRule="auto"/>
+        <w:rPr>
+          <w:rFonts w:ascii="Segoe UI" w:eastAsia="Times New Roman" w:hAnsi="Segoe UI" w:cs="Segoe UI"/>
+          <w:b/>
+          <w:color w:val="1C1D1F"/>
+          <w:sz w:val="24"/>
+          <w:szCs w:val="24"/>
+          <w:lang w:val="es-ES" w:eastAsia="es-MX"/>
+        </w:rPr>
+      </w:pPr>
+    </w:p>
+    <w:p>
+      <w:pPr>
+        <w:spacing w:after="0" w:line="240" w:lineRule="auto"/>
+        <w:rPr>
+          <w:rFonts w:ascii="Segoe UI" w:eastAsia="Times New Roman" w:hAnsi="Segoe UI" w:cs="Segoe UI"/>
+          <w:b/>
+          <w:color w:val="1C1D1F"/>
+          <w:sz w:val="24"/>
+          <w:szCs w:val="24"/>
+          <w:lang w:val="es-ES" w:eastAsia="es-MX"/>
+        </w:rPr>
+      </w:pPr>
+      <w:r>
+        <w:rPr>
+          <w:rFonts w:ascii="Segoe UI" w:eastAsia="Times New Roman" w:hAnsi="Segoe UI" w:cs="Segoe UI"/>
+          <w:b/>
+          <w:color w:val="1C1D1F"/>
+          <w:sz w:val="24"/>
+          <w:szCs w:val="24"/>
+          <w:lang w:val="es-ES" w:eastAsia="es-MX"/>
+        </w:rPr>
+        <w:t>Migraciones</w:t>
+      </w:r>
+    </w:p>
+    <w:p>
+      <w:pPr>
+        <w:spacing w:after="0" w:line="240" w:lineRule="auto"/>
+        <w:rPr>
+          <w:rFonts w:ascii="Segoe UI" w:eastAsia="Times New Roman" w:hAnsi="Segoe UI" w:cs="Segoe UI"/>
+          <w:b/>
+          <w:color w:val="1C1D1F"/>
+          <w:sz w:val="24"/>
+          <w:szCs w:val="24"/>
+          <w:lang w:val="es-ES" w:eastAsia="es-MX"/>
+        </w:rPr>
+      </w:pPr>
+      <w:proofErr w:type="spellStart"/>
+      <w:r>
+        <w:rPr>
+          <w:rFonts w:ascii="Segoe UI" w:eastAsia="Times New Roman" w:hAnsi="Segoe UI" w:cs="Segoe UI"/>
+          <w:b/>
+          <w:color w:val="1C1D1F"/>
+          <w:sz w:val="24"/>
+          <w:szCs w:val="24"/>
+          <w:lang w:val="es-ES" w:eastAsia="es-MX"/>
+        </w:rPr>
+        <w:t>Php</w:t>
+      </w:r>
+      <w:proofErr w:type="spellEnd"/>
+      <w:r>
+        <w:rPr>
+          <w:rFonts w:ascii="Segoe UI" w:eastAsia="Times New Roman" w:hAnsi="Segoe UI" w:cs="Segoe UI"/>
+          <w:b/>
+          <w:color w:val="1C1D1F"/>
+          <w:sz w:val="24"/>
+          <w:szCs w:val="24"/>
+          <w:lang w:val="es-ES" w:eastAsia="es-MX"/>
+        </w:rPr>
+        <w:t xml:space="preserve"> </w:t>
+      </w:r>
+      <w:proofErr w:type="spellStart"/>
+      <w:r>
+        <w:rPr>
+          <w:rFonts w:ascii="Segoe UI" w:eastAsia="Times New Roman" w:hAnsi="Segoe UI" w:cs="Segoe UI"/>
+          <w:b/>
+          <w:color w:val="1C1D1F"/>
+          <w:sz w:val="24"/>
+          <w:szCs w:val="24"/>
+          <w:lang w:val="es-ES" w:eastAsia="es-MX"/>
+        </w:rPr>
+        <w:t>artisan</w:t>
+      </w:r>
+      <w:proofErr w:type="spellEnd"/>
+      <w:r>
+        <w:rPr>
+          <w:rFonts w:ascii="Segoe UI" w:eastAsia="Times New Roman" w:hAnsi="Segoe UI" w:cs="Segoe UI"/>
+          <w:b/>
+          <w:color w:val="1C1D1F"/>
+          <w:sz w:val="24"/>
+          <w:szCs w:val="24"/>
+          <w:lang w:val="es-ES" w:eastAsia="es-MX"/>
+        </w:rPr>
+        <w:t xml:space="preserve"> </w:t>
+      </w:r>
+      <w:proofErr w:type="spellStart"/>
+      <w:r>
+        <w:rPr>
+          <w:rFonts w:ascii="Segoe UI" w:eastAsia="Times New Roman" w:hAnsi="Segoe UI" w:cs="Segoe UI"/>
+          <w:b/>
+          <w:color w:val="1C1D1F"/>
+          <w:sz w:val="24"/>
+          <w:szCs w:val="24"/>
+          <w:lang w:val="es-ES" w:eastAsia="es-MX"/>
+        </w:rPr>
+        <w:t>migrate</w:t>
+      </w:r>
+      <w:proofErr w:type="gramStart"/>
+      <w:r>
+        <w:rPr>
+          <w:rFonts w:ascii="Segoe UI" w:eastAsia="Times New Roman" w:hAnsi="Segoe UI" w:cs="Segoe UI"/>
+          <w:b/>
+          <w:color w:val="1C1D1F"/>
+          <w:sz w:val="24"/>
+          <w:szCs w:val="24"/>
+          <w:lang w:val="es-ES" w:eastAsia="es-MX"/>
+        </w:rPr>
+        <w:t>:rollback</w:t>
+      </w:r>
+      <w:proofErr w:type="spellEnd"/>
+      <w:proofErr w:type="gramEnd"/>
+      <w:r>
+        <w:rPr>
+          <w:rFonts w:ascii="Segoe UI" w:eastAsia="Times New Roman" w:hAnsi="Segoe UI" w:cs="Segoe UI"/>
+          <w:b/>
+          <w:color w:val="1C1D1F"/>
+          <w:sz w:val="24"/>
+          <w:szCs w:val="24"/>
+          <w:lang w:val="es-ES" w:eastAsia="es-MX"/>
+        </w:rPr>
+        <w:t xml:space="preserve">  para </w:t>
+      </w:r>
+      <w:proofErr w:type="spellStart"/>
+      <w:r>
+        <w:rPr>
+          <w:rFonts w:ascii="Segoe UI" w:eastAsia="Times New Roman" w:hAnsi="Segoe UI" w:cs="Segoe UI"/>
+          <w:b/>
+          <w:color w:val="1C1D1F"/>
+          <w:sz w:val="24"/>
+          <w:szCs w:val="24"/>
+          <w:lang w:val="es-ES" w:eastAsia="es-MX"/>
+        </w:rPr>
+        <w:t>desacer</w:t>
+      </w:r>
+      <w:proofErr w:type="spellEnd"/>
+      <w:r>
+        <w:rPr>
+          <w:rFonts w:ascii="Segoe UI" w:eastAsia="Times New Roman" w:hAnsi="Segoe UI" w:cs="Segoe UI"/>
+          <w:b/>
+          <w:color w:val="1C1D1F"/>
+          <w:sz w:val="24"/>
+          <w:szCs w:val="24"/>
+          <w:lang w:val="es-ES" w:eastAsia="es-MX"/>
+        </w:rPr>
+        <w:t xml:space="preserve"> </w:t>
+      </w:r>
+      <w:r>
+        <w:rPr>
+          <w:rFonts w:ascii="Segoe UI" w:eastAsia="Times New Roman" w:hAnsi="Segoe UI" w:cs="Segoe UI"/>
+          <w:b/>
+          <w:color w:val="1C1D1F"/>
+          <w:sz w:val="24"/>
+          <w:szCs w:val="24"/>
+          <w:lang w:val="es-ES" w:eastAsia="es-MX"/>
+        </w:rPr>
+        <w:t xml:space="preserve">el </w:t>
+      </w:r>
+      <w:proofErr w:type="spellStart"/>
+      <w:r>
+        <w:rPr>
+          <w:rFonts w:ascii="Segoe UI" w:eastAsia="Times New Roman" w:hAnsi="Segoe UI" w:cs="Segoe UI"/>
+          <w:b/>
+          <w:color w:val="1C1D1F"/>
+          <w:sz w:val="24"/>
+          <w:szCs w:val="24"/>
+          <w:lang w:val="es-ES" w:eastAsia="es-MX"/>
+        </w:rPr>
+        <w:t>ultimo</w:t>
+      </w:r>
+      <w:proofErr w:type="spellEnd"/>
+      <w:r>
+        <w:rPr>
+          <w:rFonts w:ascii="Segoe UI" w:eastAsia="Times New Roman" w:hAnsi="Segoe UI" w:cs="Segoe UI"/>
+          <w:b/>
+          <w:color w:val="1C1D1F"/>
+          <w:sz w:val="24"/>
+          <w:szCs w:val="24"/>
+          <w:lang w:val="es-ES" w:eastAsia="es-MX"/>
+        </w:rPr>
+        <w:t xml:space="preserve"> cambio en alguna tabla</w:t>
+      </w:r>
+    </w:p>
+    <w:p>
+      <w:pPr>
+        <w:spacing w:after="0" w:line="240" w:lineRule="auto"/>
+        <w:rPr>
+          <w:rFonts w:ascii="Segoe UI" w:eastAsia="Times New Roman" w:hAnsi="Segoe UI" w:cs="Segoe UI"/>
+          <w:b/>
+          <w:color w:val="1C1D1F"/>
+          <w:sz w:val="24"/>
+          <w:szCs w:val="24"/>
+          <w:lang w:val="es-ES" w:eastAsia="es-MX"/>
+        </w:rPr>
+      </w:pPr>
+      <w:proofErr w:type="spellStart"/>
+      <w:r>
+        <w:rPr>
+          <w:rFonts w:ascii="Segoe UI" w:eastAsia="Times New Roman" w:hAnsi="Segoe UI" w:cs="Segoe UI"/>
+          <w:b/>
+          <w:color w:val="1C1D1F"/>
+          <w:sz w:val="24"/>
+          <w:szCs w:val="24"/>
+          <w:lang w:val="es-ES" w:eastAsia="es-MX"/>
+        </w:rPr>
+        <w:t>Php</w:t>
+      </w:r>
+      <w:proofErr w:type="spellEnd"/>
+      <w:r>
+        <w:rPr>
+          <w:rFonts w:ascii="Segoe UI" w:eastAsia="Times New Roman" w:hAnsi="Segoe UI" w:cs="Segoe UI"/>
+          <w:b/>
+          <w:color w:val="1C1D1F"/>
+          <w:sz w:val="24"/>
+          <w:szCs w:val="24"/>
+          <w:lang w:val="es-ES" w:eastAsia="es-MX"/>
+        </w:rPr>
+        <w:t xml:space="preserve"> </w:t>
+      </w:r>
+      <w:proofErr w:type="spellStart"/>
+      <w:r>
+        <w:rPr>
+          <w:rFonts w:ascii="Segoe UI" w:eastAsia="Times New Roman" w:hAnsi="Segoe UI" w:cs="Segoe UI"/>
+          <w:b/>
+          <w:color w:val="1C1D1F"/>
+          <w:sz w:val="24"/>
+          <w:szCs w:val="24"/>
+          <w:lang w:val="es-ES" w:eastAsia="es-MX"/>
+        </w:rPr>
+        <w:t>artisan</w:t>
+      </w:r>
+      <w:proofErr w:type="spellEnd"/>
+      <w:r>
+        <w:rPr>
+          <w:rFonts w:ascii="Segoe UI" w:eastAsia="Times New Roman" w:hAnsi="Segoe UI" w:cs="Segoe UI"/>
+          <w:b/>
+          <w:color w:val="1C1D1F"/>
+          <w:sz w:val="24"/>
+          <w:szCs w:val="24"/>
+          <w:lang w:val="es-ES" w:eastAsia="es-MX"/>
+        </w:rPr>
+        <w:t xml:space="preserve"> </w:t>
+      </w:r>
+      <w:proofErr w:type="spellStart"/>
+      <w:r>
+        <w:rPr>
+          <w:rFonts w:ascii="Segoe UI" w:eastAsia="Times New Roman" w:hAnsi="Segoe UI" w:cs="Segoe UI"/>
+          <w:b/>
+          <w:color w:val="1C1D1F"/>
+          <w:sz w:val="24"/>
+          <w:szCs w:val="24"/>
+          <w:lang w:val="es-ES" w:eastAsia="es-MX"/>
+        </w:rPr>
+        <w:t>migrate</w:t>
+      </w:r>
+      <w:proofErr w:type="gramStart"/>
+      <w:r>
+        <w:rPr>
+          <w:rFonts w:ascii="Segoe UI" w:eastAsia="Times New Roman" w:hAnsi="Segoe UI" w:cs="Segoe UI"/>
+          <w:b/>
+          <w:color w:val="1C1D1F"/>
+          <w:sz w:val="24"/>
+          <w:szCs w:val="24"/>
+          <w:lang w:val="es-ES" w:eastAsia="es-MX"/>
+        </w:rPr>
+        <w:t>:rollback</w:t>
+      </w:r>
+      <w:proofErr w:type="spellEnd"/>
+      <w:proofErr w:type="gramEnd"/>
+      <w:r>
+        <w:rPr>
+          <w:rFonts w:ascii="Segoe UI" w:eastAsia="Times New Roman" w:hAnsi="Segoe UI" w:cs="Segoe UI"/>
+          <w:b/>
+          <w:color w:val="1C1D1F"/>
+          <w:sz w:val="24"/>
+          <w:szCs w:val="24"/>
+          <w:lang w:val="es-ES" w:eastAsia="es-MX"/>
+        </w:rPr>
+        <w:t xml:space="preserve"> –</w:t>
+      </w:r>
+      <w:proofErr w:type="spellStart"/>
+      <w:r>
+        <w:rPr>
+          <w:rFonts w:ascii="Segoe UI" w:eastAsia="Times New Roman" w:hAnsi="Segoe UI" w:cs="Segoe UI"/>
+          <w:b/>
+          <w:color w:val="1C1D1F"/>
+          <w:sz w:val="24"/>
+          <w:szCs w:val="24"/>
+          <w:lang w:val="es-ES" w:eastAsia="es-MX"/>
+        </w:rPr>
+        <w:t>step</w:t>
+      </w:r>
+      <w:proofErr w:type="spellEnd"/>
+      <w:r>
+        <w:rPr>
+          <w:rFonts w:ascii="Segoe UI" w:eastAsia="Times New Roman" w:hAnsi="Segoe UI" w:cs="Segoe UI"/>
+          <w:b/>
+          <w:color w:val="1C1D1F"/>
+          <w:sz w:val="24"/>
+          <w:szCs w:val="24"/>
+          <w:lang w:val="es-ES" w:eastAsia="es-MX"/>
+        </w:rPr>
+        <w:t>=1 solamente borra el lote q este el ultimo</w:t>
+      </w:r>
+    </w:p>
+    <w:p>
+      <w:pPr>
+        <w:spacing w:after="0" w:line="240" w:lineRule="auto"/>
+        <w:rPr>
+          <w:rFonts w:ascii="Segoe UI" w:eastAsia="Times New Roman" w:hAnsi="Segoe UI" w:cs="Segoe UI"/>
+          <w:b/>
+          <w:color w:val="1C1D1F"/>
+          <w:sz w:val="24"/>
+          <w:szCs w:val="24"/>
+          <w:lang w:val="es-ES" w:eastAsia="es-MX"/>
+        </w:rPr>
+      </w:pPr>
+    </w:p>
+    <w:p>
+      <w:pPr>
+        <w:spacing w:after="0" w:line="240" w:lineRule="auto"/>
+        <w:rPr>
+          <w:rFonts w:ascii="Segoe UI" w:eastAsia="Times New Roman" w:hAnsi="Segoe UI" w:cs="Segoe UI"/>
+          <w:b/>
+          <w:color w:val="1C1D1F"/>
+          <w:sz w:val="24"/>
+          <w:szCs w:val="24"/>
+          <w:lang w:val="es-ES" w:eastAsia="es-MX"/>
+        </w:rPr>
+      </w:pPr>
+      <w:proofErr w:type="spellStart"/>
+      <w:r>
+        <w:rPr>
+          <w:rFonts w:ascii="Segoe UI" w:eastAsia="Times New Roman" w:hAnsi="Segoe UI" w:cs="Segoe UI"/>
+          <w:b/>
+          <w:color w:val="1C1D1F"/>
+          <w:sz w:val="24"/>
+          <w:szCs w:val="24"/>
+          <w:lang w:val="es-ES" w:eastAsia="es-MX"/>
+        </w:rPr>
+        <w:t>Php</w:t>
+      </w:r>
+      <w:proofErr w:type="spellEnd"/>
+      <w:r>
+        <w:rPr>
+          <w:rFonts w:ascii="Segoe UI" w:eastAsia="Times New Roman" w:hAnsi="Segoe UI" w:cs="Segoe UI"/>
+          <w:b/>
+          <w:color w:val="1C1D1F"/>
+          <w:sz w:val="24"/>
+          <w:szCs w:val="24"/>
+          <w:lang w:val="es-ES" w:eastAsia="es-MX"/>
+        </w:rPr>
+        <w:t xml:space="preserve"> </w:t>
+      </w:r>
+      <w:proofErr w:type="spellStart"/>
+      <w:r>
+        <w:rPr>
+          <w:rFonts w:ascii="Segoe UI" w:eastAsia="Times New Roman" w:hAnsi="Segoe UI" w:cs="Segoe UI"/>
+          <w:b/>
+          <w:color w:val="1C1D1F"/>
+          <w:sz w:val="24"/>
+          <w:szCs w:val="24"/>
+          <w:lang w:val="es-ES" w:eastAsia="es-MX"/>
+        </w:rPr>
+        <w:t>artisan</w:t>
+      </w:r>
+      <w:proofErr w:type="spellEnd"/>
+      <w:r>
+        <w:rPr>
+          <w:rFonts w:ascii="Segoe UI" w:eastAsia="Times New Roman" w:hAnsi="Segoe UI" w:cs="Segoe UI"/>
+          <w:b/>
+          <w:color w:val="1C1D1F"/>
+          <w:sz w:val="24"/>
+          <w:szCs w:val="24"/>
+          <w:lang w:val="es-ES" w:eastAsia="es-MX"/>
+        </w:rPr>
+        <w:t xml:space="preserve"> </w:t>
+      </w:r>
+      <w:proofErr w:type="spellStart"/>
+      <w:r>
+        <w:rPr>
+          <w:rFonts w:ascii="Segoe UI" w:eastAsia="Times New Roman" w:hAnsi="Segoe UI" w:cs="Segoe UI"/>
+          <w:b/>
+          <w:color w:val="1C1D1F"/>
+          <w:sz w:val="24"/>
+          <w:szCs w:val="24"/>
+          <w:lang w:val="es-ES" w:eastAsia="es-MX"/>
+        </w:rPr>
+        <w:t>migrate</w:t>
+      </w:r>
+      <w:proofErr w:type="gramStart"/>
+      <w:r>
+        <w:rPr>
+          <w:rFonts w:ascii="Segoe UI" w:eastAsia="Times New Roman" w:hAnsi="Segoe UI" w:cs="Segoe UI"/>
+          <w:b/>
+          <w:color w:val="1C1D1F"/>
+          <w:sz w:val="24"/>
+          <w:szCs w:val="24"/>
+          <w:lang w:val="es-ES" w:eastAsia="es-MX"/>
+        </w:rPr>
+        <w:t>:fresh</w:t>
+      </w:r>
+      <w:proofErr w:type="spellEnd"/>
+      <w:proofErr w:type="gramEnd"/>
+      <w:r>
+        <w:rPr>
+          <w:rFonts w:ascii="Segoe UI" w:eastAsia="Times New Roman" w:hAnsi="Segoe UI" w:cs="Segoe UI"/>
+          <w:b/>
+          <w:color w:val="1C1D1F"/>
+          <w:sz w:val="24"/>
+          <w:szCs w:val="24"/>
+          <w:lang w:val="es-ES" w:eastAsia="es-MX"/>
+        </w:rPr>
+        <w:t xml:space="preserve"> quita absolutamente todas las tablas destructivo.</w:t>
+      </w:r>
+    </w:p>
+    <w:p>
+      <w:pPr>
+        <w:spacing w:after="0" w:line="240" w:lineRule="auto"/>
+        <w:rPr>
+          <w:rFonts w:ascii="Segoe UI" w:eastAsia="Times New Roman" w:hAnsi="Segoe UI" w:cs="Segoe UI"/>
+          <w:b/>
+          <w:color w:val="1C1D1F"/>
+          <w:sz w:val="24"/>
+          <w:szCs w:val="24"/>
+          <w:lang w:val="es-ES" w:eastAsia="es-MX"/>
+        </w:rPr>
+      </w:pPr>
+    </w:p>
+    <w:p>
+      <w:pPr>
+        <w:spacing w:after="0" w:line="240" w:lineRule="auto"/>
+        <w:rPr>
+          <w:rFonts w:ascii="Segoe UI" w:eastAsia="Times New Roman" w:hAnsi="Segoe UI" w:cs="Segoe UI"/>
+          <w:b/>
+          <w:color w:val="1C1D1F"/>
+          <w:sz w:val="24"/>
+          <w:szCs w:val="24"/>
+          <w:lang w:val="es-ES" w:eastAsia="es-MX"/>
+        </w:rPr>
+      </w:pPr>
+      <w:r>
+        <w:rPr>
+          <w:rFonts w:ascii="Segoe UI" w:eastAsia="Times New Roman" w:hAnsi="Segoe UI" w:cs="Segoe UI"/>
+          <w:b/>
+          <w:color w:val="1C1D1F"/>
+          <w:sz w:val="24"/>
+          <w:szCs w:val="24"/>
+          <w:lang w:val="es-ES" w:eastAsia="es-MX"/>
+        </w:rPr>
+        <w:t>Agregar o quitar campos sin afectar los datos</w:t>
+      </w:r>
+    </w:p>
+    <w:p>
+      <w:pPr>
+        <w:pStyle w:val="Prrafodelista"/>
+        <w:numPr>
+          <w:ilvl w:val="0"/>
+          <w:numId w:val="2"/>
+        </w:numPr>
+        <w:spacing w:after="0" w:line="240" w:lineRule="auto"/>
+        <w:rPr>
+          <w:rFonts w:ascii="Segoe UI" w:eastAsia="Times New Roman" w:hAnsi="Segoe UI" w:cs="Segoe UI"/>
+          <w:b/>
+          <w:color w:val="1C1D1F"/>
+          <w:sz w:val="24"/>
+          <w:szCs w:val="24"/>
+          <w:lang w:val="es-ES" w:eastAsia="es-MX"/>
+        </w:rPr>
+      </w:pPr>
+      <w:r>
+        <w:rPr>
+          <w:rFonts w:ascii="Segoe UI" w:eastAsia="Times New Roman" w:hAnsi="Segoe UI" w:cs="Segoe UI"/>
+          <w:b/>
+          <w:color w:val="1C1D1F"/>
+          <w:sz w:val="24"/>
+          <w:szCs w:val="24"/>
+          <w:lang w:val="es-ES" w:eastAsia="es-MX"/>
+        </w:rPr>
+        <w:t>Se crea la migración</w:t>
+      </w:r>
+    </w:p>
+    <w:p>
+      <w:pPr>
+        <w:pStyle w:val="Prrafodelista"/>
+        <w:numPr>
+          <w:ilvl w:val="0"/>
+          <w:numId w:val="2"/>
+        </w:numPr>
+        <w:spacing w:after="0" w:line="240" w:lineRule="auto"/>
+        <w:rPr>
+          <w:rFonts w:ascii="Segoe UI" w:eastAsia="Times New Roman" w:hAnsi="Segoe UI" w:cs="Segoe UI"/>
+          <w:b/>
+          <w:color w:val="1C1D1F"/>
+          <w:sz w:val="24"/>
+          <w:szCs w:val="24"/>
+          <w:lang w:val="es-ES" w:eastAsia="es-MX"/>
+        </w:rPr>
+      </w:pPr>
+      <w:proofErr w:type="spellStart"/>
+      <w:r>
+        <w:rPr>
+          <w:rFonts w:ascii="Segoe UI" w:eastAsia="Times New Roman" w:hAnsi="Segoe UI" w:cs="Segoe UI"/>
+          <w:color w:val="1C1D1F"/>
+          <w:sz w:val="24"/>
+          <w:szCs w:val="24"/>
+          <w:lang w:val="es-ES" w:eastAsia="es-MX"/>
+        </w:rPr>
+        <w:t>Php</w:t>
+      </w:r>
+      <w:proofErr w:type="spellEnd"/>
+      <w:r>
+        <w:rPr>
+          <w:rFonts w:ascii="Segoe UI" w:eastAsia="Times New Roman" w:hAnsi="Segoe UI" w:cs="Segoe UI"/>
+          <w:color w:val="1C1D1F"/>
+          <w:sz w:val="24"/>
+          <w:szCs w:val="24"/>
+          <w:lang w:val="es-ES" w:eastAsia="es-MX"/>
+        </w:rPr>
+        <w:t xml:space="preserve"> </w:t>
+      </w:r>
+      <w:proofErr w:type="spellStart"/>
+      <w:r>
+        <w:rPr>
+          <w:rFonts w:ascii="Segoe UI" w:eastAsia="Times New Roman" w:hAnsi="Segoe UI" w:cs="Segoe UI"/>
+          <w:color w:val="1C1D1F"/>
+          <w:sz w:val="24"/>
+          <w:szCs w:val="24"/>
+          <w:lang w:val="es-ES" w:eastAsia="es-MX"/>
+        </w:rPr>
+        <w:t>artisan</w:t>
+      </w:r>
+      <w:proofErr w:type="spellEnd"/>
+      <w:r>
+        <w:rPr>
+          <w:rFonts w:ascii="Segoe UI" w:eastAsia="Times New Roman" w:hAnsi="Segoe UI" w:cs="Segoe UI"/>
+          <w:color w:val="1C1D1F"/>
+          <w:sz w:val="24"/>
+          <w:szCs w:val="24"/>
+          <w:lang w:val="es-ES" w:eastAsia="es-MX"/>
+        </w:rPr>
+        <w:t xml:space="preserve"> </w:t>
+      </w:r>
+      <w:proofErr w:type="spellStart"/>
+      <w:r>
+        <w:rPr>
+          <w:rFonts w:ascii="Segoe UI" w:eastAsia="Times New Roman" w:hAnsi="Segoe UI" w:cs="Segoe UI"/>
+          <w:color w:val="1C1D1F"/>
+          <w:sz w:val="24"/>
+          <w:szCs w:val="24"/>
+          <w:lang w:val="es-ES" w:eastAsia="es-MX"/>
+        </w:rPr>
+        <w:t>make:migration</w:t>
+      </w:r>
+      <w:proofErr w:type="spellEnd"/>
+      <w:r>
+        <w:rPr>
+          <w:rFonts w:ascii="Segoe UI" w:eastAsia="Times New Roman" w:hAnsi="Segoe UI" w:cs="Segoe UI"/>
+          <w:color w:val="1C1D1F"/>
+          <w:sz w:val="24"/>
+          <w:szCs w:val="24"/>
+          <w:lang w:val="es-ES" w:eastAsia="es-MX"/>
+        </w:rPr>
+        <w:t xml:space="preserve"> </w:t>
+      </w:r>
+      <w:proofErr w:type="spellStart"/>
+      <w:r>
+        <w:rPr>
+          <w:rFonts w:ascii="Segoe UI" w:eastAsia="Times New Roman" w:hAnsi="Segoe UI" w:cs="Segoe UI"/>
+          <w:color w:val="1C1D1F"/>
+          <w:sz w:val="24"/>
+          <w:szCs w:val="24"/>
+          <w:lang w:val="es-ES" w:eastAsia="es-MX"/>
+        </w:rPr>
+        <w:t>add_phone</w:t>
+      </w:r>
+      <w:r>
+        <w:rPr>
+          <w:rFonts w:ascii="Segoe UI" w:eastAsia="Times New Roman" w:hAnsi="Segoe UI" w:cs="Segoe UI"/>
+          <w:b/>
+          <w:color w:val="1C1D1F"/>
+          <w:sz w:val="24"/>
+          <w:szCs w:val="24"/>
+          <w:lang w:val="es-ES" w:eastAsia="es-MX"/>
+        </w:rPr>
+        <w:t>_to_</w:t>
+      </w:r>
+      <w:r>
+        <w:rPr>
+          <w:rFonts w:ascii="Segoe UI" w:eastAsia="Times New Roman" w:hAnsi="Segoe UI" w:cs="Segoe UI"/>
+          <w:color w:val="1C1D1F"/>
+          <w:sz w:val="24"/>
+          <w:szCs w:val="24"/>
+          <w:lang w:val="es-ES" w:eastAsia="es-MX"/>
+        </w:rPr>
+        <w:t>users_table</w:t>
+      </w:r>
+      <w:proofErr w:type="spellEnd"/>
+      <w:r>
+        <w:rPr>
+          <w:rFonts w:ascii="Segoe UI" w:eastAsia="Times New Roman" w:hAnsi="Segoe UI" w:cs="Segoe UI"/>
+          <w:b/>
+          <w:color w:val="1C1D1F"/>
+          <w:sz w:val="24"/>
+          <w:szCs w:val="24"/>
+          <w:lang w:val="es-ES" w:eastAsia="es-MX"/>
+        </w:rPr>
+        <w:t xml:space="preserve"> automáticamente detecta </w:t>
+      </w:r>
+      <w:proofErr w:type="spellStart"/>
+      <w:r>
+        <w:rPr>
+          <w:rFonts w:ascii="Segoe UI" w:eastAsia="Times New Roman" w:hAnsi="Segoe UI" w:cs="Segoe UI"/>
+          <w:b/>
+          <w:color w:val="1C1D1F"/>
+          <w:sz w:val="24"/>
+          <w:szCs w:val="24"/>
+          <w:lang w:val="es-ES" w:eastAsia="es-MX"/>
+        </w:rPr>
+        <w:t>laravel</w:t>
+      </w:r>
+      <w:proofErr w:type="spellEnd"/>
+      <w:r>
+        <w:rPr>
+          <w:rFonts w:ascii="Segoe UI" w:eastAsia="Times New Roman" w:hAnsi="Segoe UI" w:cs="Segoe UI"/>
+          <w:b/>
+          <w:color w:val="1C1D1F"/>
+          <w:sz w:val="24"/>
+          <w:szCs w:val="24"/>
+          <w:lang w:val="es-ES" w:eastAsia="es-MX"/>
+        </w:rPr>
+        <w:t xml:space="preserve"> que se va agregar un nuevo campo</w:t>
+      </w:r>
+    </w:p>
+    <w:p>
+      <w:pPr>
+        <w:pStyle w:val="Prrafodelista"/>
+        <w:numPr>
+          <w:ilvl w:val="0"/>
+          <w:numId w:val="2"/>
+        </w:numPr>
+        <w:spacing w:after="0" w:line="240" w:lineRule="auto"/>
+        <w:rPr>
+          <w:rFonts w:ascii="Segoe UI" w:eastAsia="Times New Roman" w:hAnsi="Segoe UI" w:cs="Segoe UI"/>
+          <w:b/>
+          <w:color w:val="1C1D1F"/>
+          <w:sz w:val="24"/>
+          <w:szCs w:val="24"/>
+          <w:lang w:val="es-ES" w:eastAsia="es-MX"/>
+        </w:rPr>
+      </w:pPr>
+      <w:r>
+        <w:rPr>
+          <w:rFonts w:ascii="Segoe UI" w:eastAsia="Times New Roman" w:hAnsi="Segoe UI" w:cs="Segoe UI"/>
+          <w:color w:val="1C1D1F"/>
+          <w:sz w:val="24"/>
+          <w:szCs w:val="24"/>
+          <w:lang w:val="es-ES" w:eastAsia="es-MX"/>
+        </w:rPr>
+        <w:t xml:space="preserve">En español </w:t>
+      </w:r>
+      <w:proofErr w:type="spellStart"/>
+      <w:r>
+        <w:rPr>
+          <w:rFonts w:ascii="Segoe UI" w:eastAsia="Times New Roman" w:hAnsi="Segoe UI" w:cs="Segoe UI"/>
+          <w:color w:val="1C1D1F"/>
+          <w:sz w:val="24"/>
+          <w:szCs w:val="24"/>
+          <w:lang w:val="es-ES" w:eastAsia="es-MX"/>
+        </w:rPr>
+        <w:t>php</w:t>
+      </w:r>
+      <w:proofErr w:type="spellEnd"/>
+      <w:r>
+        <w:rPr>
+          <w:rFonts w:ascii="Segoe UI" w:eastAsia="Times New Roman" w:hAnsi="Segoe UI" w:cs="Segoe UI"/>
+          <w:color w:val="1C1D1F"/>
+          <w:sz w:val="24"/>
+          <w:szCs w:val="24"/>
+          <w:lang w:val="es-ES" w:eastAsia="es-MX"/>
+        </w:rPr>
+        <w:t xml:space="preserve"> </w:t>
+      </w:r>
+      <w:proofErr w:type="spellStart"/>
+      <w:r>
+        <w:rPr>
+          <w:rFonts w:ascii="Segoe UI" w:eastAsia="Times New Roman" w:hAnsi="Segoe UI" w:cs="Segoe UI"/>
+          <w:color w:val="1C1D1F"/>
+          <w:sz w:val="24"/>
+          <w:szCs w:val="24"/>
+          <w:lang w:val="es-ES" w:eastAsia="es-MX"/>
+        </w:rPr>
+        <w:t>artisan</w:t>
+      </w:r>
+      <w:proofErr w:type="spellEnd"/>
+      <w:r>
+        <w:rPr>
+          <w:rFonts w:ascii="Segoe UI" w:eastAsia="Times New Roman" w:hAnsi="Segoe UI" w:cs="Segoe UI"/>
+          <w:color w:val="1C1D1F"/>
+          <w:sz w:val="24"/>
+          <w:szCs w:val="24"/>
+          <w:lang w:val="es-ES" w:eastAsia="es-MX"/>
+        </w:rPr>
+        <w:t xml:space="preserve"> </w:t>
+      </w:r>
+      <w:proofErr w:type="spellStart"/>
+      <w:r>
+        <w:rPr>
+          <w:rFonts w:ascii="Segoe UI" w:eastAsia="Times New Roman" w:hAnsi="Segoe UI" w:cs="Segoe UI"/>
+          <w:color w:val="1C1D1F"/>
+          <w:sz w:val="24"/>
+          <w:szCs w:val="24"/>
+          <w:lang w:val="es-ES" w:eastAsia="es-MX"/>
+        </w:rPr>
+        <w:t>make:migration</w:t>
+      </w:r>
+      <w:proofErr w:type="spellEnd"/>
+      <w:r>
+        <w:rPr>
+          <w:rFonts w:ascii="Segoe UI" w:eastAsia="Times New Roman" w:hAnsi="Segoe UI" w:cs="Segoe UI"/>
+          <w:color w:val="1C1D1F"/>
+          <w:sz w:val="24"/>
+          <w:szCs w:val="24"/>
+          <w:lang w:val="es-ES" w:eastAsia="es-MX"/>
+        </w:rPr>
+        <w:t xml:space="preserve"> </w:t>
+      </w:r>
+      <w:proofErr w:type="spellStart"/>
+      <w:r>
+        <w:rPr>
+          <w:rFonts w:ascii="Segoe UI" w:eastAsia="Times New Roman" w:hAnsi="Segoe UI" w:cs="Segoe UI"/>
+          <w:color w:val="1C1D1F"/>
+          <w:sz w:val="24"/>
+          <w:szCs w:val="24"/>
+          <w:lang w:val="es-ES" w:eastAsia="es-MX"/>
+        </w:rPr>
+        <w:t>add_phone_users_table</w:t>
+      </w:r>
+      <w:proofErr w:type="spellEnd"/>
+      <w:r>
+        <w:rPr>
+          <w:rFonts w:ascii="Segoe UI" w:eastAsia="Times New Roman" w:hAnsi="Segoe UI" w:cs="Segoe UI"/>
+          <w:color w:val="1C1D1F"/>
+          <w:sz w:val="24"/>
+          <w:szCs w:val="24"/>
+          <w:lang w:val="es-ES" w:eastAsia="es-MX"/>
+        </w:rPr>
+        <w:t xml:space="preserve"> </w:t>
+      </w:r>
+      <w:r>
+        <w:rPr>
+          <w:rFonts w:ascii="Segoe UI" w:eastAsia="Times New Roman" w:hAnsi="Segoe UI" w:cs="Segoe UI"/>
+          <w:b/>
+          <w:color w:val="1C1D1F"/>
+          <w:sz w:val="24"/>
+          <w:szCs w:val="24"/>
+          <w:lang w:val="es-ES" w:eastAsia="es-MX"/>
+        </w:rPr>
+        <w:t>–</w:t>
+      </w:r>
+      <w:proofErr w:type="spellStart"/>
+      <w:r>
+        <w:rPr>
+          <w:rFonts w:ascii="Segoe UI" w:eastAsia="Times New Roman" w:hAnsi="Segoe UI" w:cs="Segoe UI"/>
+          <w:b/>
+          <w:color w:val="1C1D1F"/>
+          <w:sz w:val="24"/>
+          <w:szCs w:val="24"/>
+          <w:lang w:val="es-ES" w:eastAsia="es-MX"/>
+        </w:rPr>
+        <w:t>table</w:t>
+      </w:r>
+      <w:proofErr w:type="spellEnd"/>
+      <w:r>
+        <w:rPr>
+          <w:rFonts w:ascii="Segoe UI" w:eastAsia="Times New Roman" w:hAnsi="Segoe UI" w:cs="Segoe UI"/>
+          <w:b/>
+          <w:color w:val="1C1D1F"/>
+          <w:sz w:val="24"/>
+          <w:szCs w:val="24"/>
+          <w:lang w:val="es-ES" w:eastAsia="es-MX"/>
+        </w:rPr>
+        <w:t>=</w:t>
+      </w:r>
+      <w:proofErr w:type="spellStart"/>
+      <w:r>
+        <w:rPr>
+          <w:rFonts w:ascii="Segoe UI" w:eastAsia="Times New Roman" w:hAnsi="Segoe UI" w:cs="Segoe UI"/>
+          <w:b/>
+          <w:color w:val="1C1D1F"/>
+          <w:sz w:val="24"/>
+          <w:szCs w:val="24"/>
+          <w:lang w:val="es-ES" w:eastAsia="es-MX"/>
+        </w:rPr>
+        <w:t>users</w:t>
+      </w:r>
+      <w:proofErr w:type="spellEnd"/>
+      <w:r>
+        <w:rPr>
+          <w:rFonts w:ascii="Segoe UI" w:eastAsia="Times New Roman" w:hAnsi="Segoe UI" w:cs="Segoe UI"/>
+          <w:b/>
+          <w:color w:val="1C1D1F"/>
+          <w:sz w:val="24"/>
+          <w:szCs w:val="24"/>
+          <w:lang w:val="es-ES" w:eastAsia="es-MX"/>
+        </w:rPr>
+        <w:t xml:space="preserve"> (Para editar algún campo de esa </w:t>
+      </w:r>
+      <w:proofErr w:type="spellStart"/>
+      <w:r>
+        <w:rPr>
+          <w:rFonts w:ascii="Segoe UI" w:eastAsia="Times New Roman" w:hAnsi="Segoe UI" w:cs="Segoe UI"/>
+          <w:b/>
+          <w:color w:val="1C1D1F"/>
+          <w:sz w:val="24"/>
+          <w:szCs w:val="24"/>
+          <w:lang w:val="es-ES" w:eastAsia="es-MX"/>
+        </w:rPr>
+        <w:t>table</w:t>
+      </w:r>
+      <w:proofErr w:type="spellEnd"/>
+      <w:r>
+        <w:rPr>
+          <w:rFonts w:ascii="Segoe UI" w:eastAsia="Times New Roman" w:hAnsi="Segoe UI" w:cs="Segoe UI"/>
+          <w:b/>
+          <w:color w:val="1C1D1F"/>
+          <w:sz w:val="24"/>
+          <w:szCs w:val="24"/>
+          <w:lang w:val="es-ES" w:eastAsia="es-MX"/>
+        </w:rPr>
+        <w:t>)</w:t>
+      </w:r>
+    </w:p>
+    <w:p>
+      <w:pPr>
+        <w:spacing w:after="0" w:line="240" w:lineRule="auto"/>
+        <w:rPr>
+          <w:rFonts w:ascii="Segoe UI" w:eastAsia="Times New Roman" w:hAnsi="Segoe UI" w:cs="Segoe UI"/>
+          <w:b/>
+          <w:color w:val="1C1D1F"/>
+          <w:sz w:val="24"/>
+          <w:szCs w:val="24"/>
+          <w:lang w:val="es-ES" w:eastAsia="es-MX"/>
+        </w:rPr>
+      </w:pPr>
+    </w:p>
+    <w:p>
+      <w:pPr>
+        <w:spacing w:after="0" w:line="240" w:lineRule="auto"/>
+        <w:rPr>
+          <w:rFonts w:ascii="Segoe UI" w:eastAsia="Times New Roman" w:hAnsi="Segoe UI" w:cs="Segoe UI"/>
+          <w:b/>
+          <w:color w:val="1C1D1F"/>
+          <w:sz w:val="24"/>
+          <w:szCs w:val="24"/>
+          <w:lang w:val="es-ES" w:eastAsia="es-MX"/>
+        </w:rPr>
+      </w:pPr>
     </w:p>
     <w:p>
       <w:pPr>
@@ -1452,8 +2696,123 @@
       </w:pPr>
     </w:lvl>
   </w:abstractNum>
+  <w:abstractNum w:abstractNumId="1" w15:restartNumberingAfterBreak="0">
+    <w:nsid w:val="759644F8"/>
+    <w:multiLevelType w:val="hybridMultilevel"/>
+    <w:tmpl w:val="DFE4D496"/>
+    <w:lvl w:ilvl="0" w:tplc="7B7474D8">
+      <w:numFmt w:val="bullet"/>
+      <w:lvlText w:val="-"/>
+      <w:lvlJc w:val="left"/>
+      <w:pPr>
+        <w:ind w:left="720" w:hanging="360"/>
+      </w:pPr>
+      <w:rPr>
+        <w:rFonts w:ascii="Segoe UI" w:eastAsia="Times New Roman" w:hAnsi="Segoe UI" w:cs="Segoe UI" w:hint="default"/>
+      </w:rPr>
+    </w:lvl>
+    <w:lvl w:ilvl="1" w:tplc="080A0003" w:tentative="1">
+      <w:start w:val="1"/>
+      <w:numFmt w:val="bullet"/>
+      <w:lvlText w:val="o"/>
+      <w:lvlJc w:val="left"/>
+      <w:pPr>
+        <w:ind w:left="1440" w:hanging="360"/>
+      </w:pPr>
+      <w:rPr>
+        <w:rFonts w:ascii="Courier New" w:hAnsi="Courier New" w:cs="Courier New" w:hint="default"/>
+      </w:rPr>
+    </w:lvl>
+    <w:lvl w:ilvl="2" w:tplc="080A0005" w:tentative="1">
+      <w:start w:val="1"/>
+      <w:numFmt w:val="bullet"/>
+      <w:lvlText w:val=""/>
+      <w:lvlJc w:val="left"/>
+      <w:pPr>
+        <w:ind w:left="2160" w:hanging="360"/>
+      </w:pPr>
+      <w:rPr>
+        <w:rFonts w:ascii="Wingdings" w:hAnsi="Wingdings" w:hint="default"/>
+      </w:rPr>
+    </w:lvl>
+    <w:lvl w:ilvl="3" w:tplc="080A0001" w:tentative="1">
+      <w:start w:val="1"/>
+      <w:numFmt w:val="bullet"/>
+      <w:lvlText w:val=""/>
+      <w:lvlJc w:val="left"/>
+      <w:pPr>
+        <w:ind w:left="2880" w:hanging="360"/>
+      </w:pPr>
+      <w:rPr>
+        <w:rFonts w:ascii="Symbol" w:hAnsi="Symbol" w:hint="default"/>
+      </w:rPr>
+    </w:lvl>
+    <w:lvl w:ilvl="4" w:tplc="080A0003" w:tentative="1">
+      <w:start w:val="1"/>
+      <w:numFmt w:val="bullet"/>
+      <w:lvlText w:val="o"/>
+      <w:lvlJc w:val="left"/>
+      <w:pPr>
+        <w:ind w:left="3600" w:hanging="360"/>
+      </w:pPr>
+      <w:rPr>
+        <w:rFonts w:ascii="Courier New" w:hAnsi="Courier New" w:cs="Courier New" w:hint="default"/>
+      </w:rPr>
+    </w:lvl>
+    <w:lvl w:ilvl="5" w:tplc="080A0005" w:tentative="1">
+      <w:start w:val="1"/>
+      <w:numFmt w:val="bullet"/>
+      <w:lvlText w:val=""/>
+      <w:lvlJc w:val="left"/>
+      <w:pPr>
+        <w:ind w:left="4320" w:hanging="360"/>
+      </w:pPr>
+      <w:rPr>
+        <w:rFonts w:ascii="Wingdings" w:hAnsi="Wingdings" w:hint="default"/>
+      </w:rPr>
+    </w:lvl>
+    <w:lvl w:ilvl="6" w:tplc="080A0001" w:tentative="1">
+      <w:start w:val="1"/>
+      <w:numFmt w:val="bullet"/>
+      <w:lvlText w:val=""/>
+      <w:lvlJc w:val="left"/>
+      <w:pPr>
+        <w:ind w:left="5040" w:hanging="360"/>
+      </w:pPr>
+      <w:rPr>
+        <w:rFonts w:ascii="Symbol" w:hAnsi="Symbol" w:hint="default"/>
+      </w:rPr>
+    </w:lvl>
+    <w:lvl w:ilvl="7" w:tplc="080A0003" w:tentative="1">
+      <w:start w:val="1"/>
+      <w:numFmt w:val="bullet"/>
+      <w:lvlText w:val="o"/>
+      <w:lvlJc w:val="left"/>
+      <w:pPr>
+        <w:ind w:left="5760" w:hanging="360"/>
+      </w:pPr>
+      <w:rPr>
+        <w:rFonts w:ascii="Courier New" w:hAnsi="Courier New" w:cs="Courier New" w:hint="default"/>
+      </w:rPr>
+    </w:lvl>
+    <w:lvl w:ilvl="8" w:tplc="080A0005" w:tentative="1">
+      <w:start w:val="1"/>
+      <w:numFmt w:val="bullet"/>
+      <w:lvlText w:val=""/>
+      <w:lvlJc w:val="left"/>
+      <w:pPr>
+        <w:ind w:left="6480" w:hanging="360"/>
+      </w:pPr>
+      <w:rPr>
+        <w:rFonts w:ascii="Wingdings" w:hAnsi="Wingdings" w:hint="default"/>
+      </w:rPr>
+    </w:lvl>
+  </w:abstractNum>
   <w:num w:numId="1">
     <w:abstractNumId w:val="0"/>
+  </w:num>
+  <w:num w:numId="2">
+    <w:abstractNumId w:val="1"/>
   </w:num>
 </w:numbering>
 </file>
@@ -1896,6 +3255,28 @@
       <w:lang w:eastAsia="es-MX"/>
     </w:rPr>
   </w:style>
+  <w:style w:type="character" w:styleId="Hipervnculo">
+    <w:name w:val="Hyperlink"/>
+    <w:basedOn w:val="Fuentedeprrafopredeter"/>
+    <w:uiPriority w:val="99"/>
+    <w:unhideWhenUsed/>
+    <w:rsid w:val="009200A6"/>
+    <w:rPr>
+      <w:color w:val="0563C1" w:themeColor="hyperlink"/>
+      <w:u w:val="single"/>
+    </w:rPr>
+  </w:style>
+  <w:style w:type="paragraph" w:styleId="Prrafodelista">
+    <w:name w:val="List Paragraph"/>
+    <w:basedOn w:val="Normal"/>
+    <w:uiPriority w:val="34"/>
+    <w:qFormat/>
+    <w:rsid w:val="00E54DB6"/>
+    <w:pPr>
+      <w:ind w:left="720"/>
+      <w:contextualSpacing/>
+    </w:pPr>
+  </w:style>
 </w:styles>
 </file>
 

</xml_diff>

<commit_message>
diferentes formas de implementar rutas
</commit_message>
<xml_diff>
--- a/Laravel.docx
+++ b/Laravel.docx
@@ -1265,6 +1265,7 @@
     <w:p>
       <w:pPr>
         <w:spacing w:after="0" w:line="240" w:lineRule="auto"/>
+        <w:ind w:left="708" w:hanging="708"/>
         <w:rPr>
           <w:rFonts w:ascii="Segoe UI" w:eastAsia="Times New Roman" w:hAnsi="Segoe UI" w:cs="Segoe UI"/>
           <w:b/>
@@ -2999,23 +3000,401 @@
         <w:adjustRightInd w:val="0"/>
         <w:spacing w:after="0" w:line="240" w:lineRule="auto"/>
         <w:rPr>
+          <w:rFonts w:ascii="Segoe UI" w:eastAsia="Times New Roman" w:hAnsi="Segoe UI" w:cs="Segoe UI"/>
+          <w:b/>
+          <w:color w:val="1C1D1F"/>
+          <w:sz w:val="24"/>
+          <w:szCs w:val="24"/>
+          <w:lang w:val="es-ES" w:eastAsia="es-MX"/>
+        </w:rPr>
+      </w:pPr>
+      <w:proofErr w:type="spellStart"/>
+      <w:r>
+        <w:rPr>
+          <w:rFonts w:ascii="Segoe UI" w:eastAsia="Times New Roman" w:hAnsi="Segoe UI" w:cs="Segoe UI"/>
+          <w:b/>
+          <w:color w:val="1C1D1F"/>
+          <w:sz w:val="24"/>
+          <w:szCs w:val="24"/>
+          <w:lang w:val="es-ES" w:eastAsia="es-MX"/>
+        </w:rPr>
+        <w:t>Php</w:t>
+      </w:r>
+      <w:proofErr w:type="spellEnd"/>
+      <w:r>
+        <w:rPr>
+          <w:rFonts w:ascii="Segoe UI" w:eastAsia="Times New Roman" w:hAnsi="Segoe UI" w:cs="Segoe UI"/>
+          <w:b/>
+          <w:color w:val="1C1D1F"/>
+          <w:sz w:val="24"/>
+          <w:szCs w:val="24"/>
+          <w:lang w:val="es-ES" w:eastAsia="es-MX"/>
+        </w:rPr>
+        <w:t xml:space="preserve"> </w:t>
+      </w:r>
+      <w:proofErr w:type="spellStart"/>
+      <w:r>
+        <w:rPr>
+          <w:rFonts w:ascii="Segoe UI" w:eastAsia="Times New Roman" w:hAnsi="Segoe UI" w:cs="Segoe UI"/>
+          <w:b/>
+          <w:color w:val="1C1D1F"/>
+          <w:sz w:val="24"/>
+          <w:szCs w:val="24"/>
+          <w:lang w:val="es-ES" w:eastAsia="es-MX"/>
+        </w:rPr>
+        <w:t>artisan</w:t>
+      </w:r>
+      <w:proofErr w:type="spellEnd"/>
+      <w:r>
+        <w:rPr>
+          <w:rFonts w:ascii="Segoe UI" w:eastAsia="Times New Roman" w:hAnsi="Segoe UI" w:cs="Segoe UI"/>
+          <w:b/>
+          <w:color w:val="1C1D1F"/>
+          <w:sz w:val="24"/>
+          <w:szCs w:val="24"/>
+          <w:lang w:val="es-ES" w:eastAsia="es-MX"/>
+        </w:rPr>
+        <w:t xml:space="preserve"> </w:t>
+      </w:r>
+      <w:proofErr w:type="spellStart"/>
+      <w:r>
+        <w:rPr>
+          <w:rFonts w:ascii="Segoe UI" w:eastAsia="Times New Roman" w:hAnsi="Segoe UI" w:cs="Segoe UI"/>
+          <w:b/>
+          <w:color w:val="1C1D1F"/>
+          <w:sz w:val="24"/>
+          <w:szCs w:val="24"/>
+          <w:lang w:val="es-ES" w:eastAsia="es-MX"/>
+        </w:rPr>
+        <w:t>make</w:t>
+      </w:r>
+      <w:proofErr w:type="gramStart"/>
+      <w:r>
+        <w:rPr>
+          <w:rFonts w:ascii="Segoe UI" w:eastAsia="Times New Roman" w:hAnsi="Segoe UI" w:cs="Segoe UI"/>
+          <w:b/>
+          <w:color w:val="1C1D1F"/>
+          <w:sz w:val="24"/>
+          <w:szCs w:val="24"/>
+          <w:lang w:val="es-ES" w:eastAsia="es-MX"/>
+        </w:rPr>
+        <w:t>:model</w:t>
+      </w:r>
+      <w:proofErr w:type="spellEnd"/>
+      <w:proofErr w:type="gramEnd"/>
+      <w:r>
+        <w:rPr>
+          <w:rFonts w:ascii="Segoe UI" w:eastAsia="Times New Roman" w:hAnsi="Segoe UI" w:cs="Segoe UI"/>
+          <w:b/>
+          <w:color w:val="1C1D1F"/>
+          <w:sz w:val="24"/>
+          <w:szCs w:val="24"/>
+          <w:lang w:val="es-ES" w:eastAsia="es-MX"/>
+        </w:rPr>
+        <w:t xml:space="preserve"> Materia –c –s </w:t>
+      </w:r>
+      <w:r>
+        <w:rPr>
+          <w:rFonts w:ascii="Segoe UI" w:eastAsia="Times New Roman" w:hAnsi="Segoe UI" w:cs="Segoe UI"/>
+          <w:b/>
+          <w:color w:val="1C1D1F"/>
+          <w:sz w:val="24"/>
+          <w:szCs w:val="24"/>
+          <w:lang w:val="es-ES" w:eastAsia="es-MX"/>
+        </w:rPr>
+        <w:t>–</w:t>
+      </w:r>
+      <w:r>
+        <w:rPr>
+          <w:rFonts w:ascii="Segoe UI" w:eastAsia="Times New Roman" w:hAnsi="Segoe UI" w:cs="Segoe UI"/>
+          <w:b/>
+          <w:color w:val="1C1D1F"/>
+          <w:sz w:val="24"/>
+          <w:szCs w:val="24"/>
+          <w:lang w:val="es-ES" w:eastAsia="es-MX"/>
+        </w:rPr>
+        <w:t>r</w:t>
+      </w:r>
+    </w:p>
+    <w:p>
+      <w:pPr>
+        <w:autoSpaceDE w:val="0"/>
+        <w:autoSpaceDN w:val="0"/>
+        <w:adjustRightInd w:val="0"/>
+        <w:spacing w:after="0" w:line="240" w:lineRule="auto"/>
+        <w:rPr>
+          <w:rFonts w:ascii="Segoe UI" w:eastAsia="Times New Roman" w:hAnsi="Segoe UI" w:cs="Segoe UI"/>
+          <w:b/>
+          <w:color w:val="1C1D1F"/>
+          <w:sz w:val="24"/>
+          <w:szCs w:val="24"/>
+          <w:lang w:val="es-ES" w:eastAsia="es-MX"/>
+        </w:rPr>
+      </w:pPr>
+    </w:p>
+    <w:p>
+      <w:pPr>
+        <w:autoSpaceDE w:val="0"/>
+        <w:autoSpaceDN w:val="0"/>
+        <w:adjustRightInd w:val="0"/>
+        <w:spacing w:after="0" w:line="240" w:lineRule="auto"/>
+        <w:rPr>
+          <w:rFonts w:ascii="Segoe UI" w:eastAsia="Times New Roman" w:hAnsi="Segoe UI" w:cs="Segoe UI"/>
+          <w:b/>
+          <w:color w:val="1C1D1F"/>
+          <w:sz w:val="24"/>
+          <w:szCs w:val="24"/>
+          <w:lang w:val="es-ES" w:eastAsia="es-MX"/>
+        </w:rPr>
+      </w:pPr>
+      <w:proofErr w:type="spellStart"/>
+      <w:r>
+        <w:rPr>
+          <w:rFonts w:ascii="Segoe UI" w:eastAsia="Times New Roman" w:hAnsi="Segoe UI" w:cs="Segoe UI"/>
+          <w:b/>
+          <w:color w:val="1C1D1F"/>
+          <w:sz w:val="24"/>
+          <w:szCs w:val="24"/>
+          <w:lang w:val="es-ES" w:eastAsia="es-MX"/>
+        </w:rPr>
+        <w:t>Php</w:t>
+      </w:r>
+      <w:proofErr w:type="spellEnd"/>
+      <w:r>
+        <w:rPr>
+          <w:rFonts w:ascii="Segoe UI" w:eastAsia="Times New Roman" w:hAnsi="Segoe UI" w:cs="Segoe UI"/>
+          <w:b/>
+          <w:color w:val="1C1D1F"/>
+          <w:sz w:val="24"/>
+          <w:szCs w:val="24"/>
+          <w:lang w:val="es-ES" w:eastAsia="es-MX"/>
+        </w:rPr>
+        <w:t xml:space="preserve"> </w:t>
+      </w:r>
+      <w:proofErr w:type="spellStart"/>
+      <w:r>
+        <w:rPr>
+          <w:rFonts w:ascii="Segoe UI" w:eastAsia="Times New Roman" w:hAnsi="Segoe UI" w:cs="Segoe UI"/>
+          <w:b/>
+          <w:color w:val="1C1D1F"/>
+          <w:sz w:val="24"/>
+          <w:szCs w:val="24"/>
+          <w:lang w:val="es-ES" w:eastAsia="es-MX"/>
+        </w:rPr>
+        <w:t>artisan</w:t>
+      </w:r>
+      <w:proofErr w:type="spellEnd"/>
+      <w:r>
+        <w:rPr>
+          <w:rFonts w:ascii="Segoe UI" w:eastAsia="Times New Roman" w:hAnsi="Segoe UI" w:cs="Segoe UI"/>
+          <w:b/>
+          <w:color w:val="1C1D1F"/>
+          <w:sz w:val="24"/>
+          <w:szCs w:val="24"/>
+          <w:lang w:val="es-ES" w:eastAsia="es-MX"/>
+        </w:rPr>
+        <w:t xml:space="preserve"> </w:t>
+      </w:r>
+      <w:proofErr w:type="spellStart"/>
+      <w:r>
+        <w:rPr>
+          <w:rFonts w:ascii="Segoe UI" w:eastAsia="Times New Roman" w:hAnsi="Segoe UI" w:cs="Segoe UI"/>
+          <w:b/>
+          <w:color w:val="1C1D1F"/>
+          <w:sz w:val="24"/>
+          <w:szCs w:val="24"/>
+          <w:lang w:val="es-ES" w:eastAsia="es-MX"/>
+        </w:rPr>
+        <w:t>make:model</w:t>
+      </w:r>
+      <w:proofErr w:type="spellEnd"/>
+      <w:r>
+        <w:rPr>
+          <w:rFonts w:ascii="Segoe UI" w:eastAsia="Times New Roman" w:hAnsi="Segoe UI" w:cs="Segoe UI"/>
+          <w:b/>
+          <w:color w:val="1C1D1F"/>
+          <w:sz w:val="24"/>
+          <w:szCs w:val="24"/>
+          <w:lang w:val="es-ES" w:eastAsia="es-MX"/>
+        </w:rPr>
+        <w:t xml:space="preserve"> Materia</w:t>
+      </w:r>
+      <w:bookmarkStart w:id="0" w:name="_GoBack"/>
+      <w:bookmarkEnd w:id="0"/>
+      <w:r>
+        <w:rPr>
+          <w:rFonts w:ascii="Segoe UI" w:eastAsia="Times New Roman" w:hAnsi="Segoe UI" w:cs="Segoe UI"/>
+          <w:b/>
+          <w:color w:val="1C1D1F"/>
+          <w:sz w:val="24"/>
+          <w:szCs w:val="24"/>
+          <w:lang w:val="es-ES" w:eastAsia="es-MX"/>
+        </w:rPr>
+        <w:t xml:space="preserve"> –-</w:t>
+      </w:r>
+      <w:proofErr w:type="spellStart"/>
+      <w:r>
+        <w:rPr>
+          <w:rFonts w:ascii="Segoe UI" w:eastAsia="Times New Roman" w:hAnsi="Segoe UI" w:cs="Segoe UI"/>
+          <w:b/>
+          <w:color w:val="1C1D1F"/>
+          <w:sz w:val="24"/>
+          <w:szCs w:val="24"/>
+          <w:lang w:val="es-ES" w:eastAsia="es-MX"/>
+        </w:rPr>
+        <w:t>controller</w:t>
+      </w:r>
+      <w:proofErr w:type="spellEnd"/>
+      <w:r>
+        <w:rPr>
+          <w:rFonts w:ascii="Segoe UI" w:eastAsia="Times New Roman" w:hAnsi="Segoe UI" w:cs="Segoe UI"/>
+          <w:b/>
+          <w:color w:val="1C1D1F"/>
+          <w:sz w:val="24"/>
+          <w:szCs w:val="24"/>
+          <w:lang w:val="es-ES" w:eastAsia="es-MX"/>
+        </w:rPr>
+        <w:t xml:space="preserve"> –-</w:t>
+      </w:r>
+      <w:proofErr w:type="spellStart"/>
+      <w:r>
+        <w:rPr>
+          <w:rFonts w:ascii="Segoe UI" w:eastAsia="Times New Roman" w:hAnsi="Segoe UI" w:cs="Segoe UI"/>
+          <w:b/>
+          <w:color w:val="1C1D1F"/>
+          <w:sz w:val="24"/>
+          <w:szCs w:val="24"/>
+          <w:lang w:val="es-ES" w:eastAsia="es-MX"/>
+        </w:rPr>
+        <w:t>seeder</w:t>
+      </w:r>
+      <w:proofErr w:type="spellEnd"/>
+      <w:r>
+        <w:rPr>
+          <w:rFonts w:ascii="Segoe UI" w:eastAsia="Times New Roman" w:hAnsi="Segoe UI" w:cs="Segoe UI"/>
+          <w:b/>
+          <w:color w:val="1C1D1F"/>
+          <w:sz w:val="24"/>
+          <w:szCs w:val="24"/>
+          <w:lang w:val="es-ES" w:eastAsia="es-MX"/>
+        </w:rPr>
+        <w:t xml:space="preserve"> --</w:t>
+      </w:r>
+      <w:proofErr w:type="spellStart"/>
+      <w:r>
+        <w:rPr>
+          <w:rFonts w:ascii="Segoe UI" w:eastAsia="Times New Roman" w:hAnsi="Segoe UI" w:cs="Segoe UI"/>
+          <w:b/>
+          <w:color w:val="1C1D1F"/>
+          <w:sz w:val="24"/>
+          <w:szCs w:val="24"/>
+          <w:lang w:val="es-ES" w:eastAsia="es-MX"/>
+        </w:rPr>
+        <w:t>resource</w:t>
+      </w:r>
+      <w:proofErr w:type="spellEnd"/>
+    </w:p>
+    <w:p>
+      <w:pPr>
+        <w:autoSpaceDE w:val="0"/>
+        <w:autoSpaceDN w:val="0"/>
+        <w:adjustRightInd w:val="0"/>
+        <w:spacing w:after="0" w:line="240" w:lineRule="auto"/>
+        <w:rPr>
           <w:rFonts w:ascii="Segoe UI" w:hAnsi="Segoe UI" w:cs="Segoe UI"/>
           <w:sz w:val="24"/>
           <w:szCs w:val="24"/>
         </w:rPr>
       </w:pPr>
-      <w:bookmarkStart w:id="0" w:name="_GoBack"/>
-      <w:proofErr w:type="spellStart"/>
-      <w:r>
-        <w:rPr>
-          <w:rFonts w:ascii="Segoe UI" w:eastAsia="Times New Roman" w:hAnsi="Segoe UI" w:cs="Segoe UI"/>
-          <w:b/>
-          <w:color w:val="1C1D1F"/>
-          <w:sz w:val="24"/>
-          <w:szCs w:val="24"/>
-          <w:lang w:val="es-ES" w:eastAsia="es-MX"/>
-        </w:rPr>
-        <w:t>Php</w:t>
+    </w:p>
+    <w:p>
+      <w:pPr>
+        <w:autoSpaceDE w:val="0"/>
+        <w:autoSpaceDN w:val="0"/>
+        <w:adjustRightInd w:val="0"/>
+        <w:spacing w:after="0" w:line="240" w:lineRule="auto"/>
+        <w:rPr>
+          <w:rFonts w:ascii="Segoe UI" w:eastAsia="Times New Roman" w:hAnsi="Segoe UI" w:cs="Segoe UI"/>
+          <w:b/>
+          <w:color w:val="1C1D1F"/>
+          <w:sz w:val="24"/>
+          <w:szCs w:val="24"/>
+          <w:lang w:val="es-ES" w:eastAsia="es-MX"/>
+        </w:rPr>
+      </w:pPr>
+      <w:r>
+        <w:rPr>
+          <w:rFonts w:ascii="Segoe UI" w:eastAsia="Times New Roman" w:hAnsi="Segoe UI" w:cs="Segoe UI"/>
+          <w:b/>
+          <w:color w:val="1C1D1F"/>
+          <w:sz w:val="24"/>
+          <w:szCs w:val="24"/>
+          <w:lang w:val="es-ES" w:eastAsia="es-MX"/>
+        </w:rPr>
+        <w:t>BLADE</w:t>
+      </w:r>
+    </w:p>
+    <w:p>
+      <w:pPr>
+        <w:autoSpaceDE w:val="0"/>
+        <w:autoSpaceDN w:val="0"/>
+        <w:adjustRightInd w:val="0"/>
+        <w:spacing w:after="0" w:line="240" w:lineRule="auto"/>
+        <w:rPr>
+          <w:rFonts w:ascii="Segoe UI" w:eastAsia="Times New Roman" w:hAnsi="Segoe UI" w:cs="Segoe UI"/>
+          <w:b/>
+          <w:color w:val="1C1D1F"/>
+          <w:sz w:val="24"/>
+          <w:szCs w:val="24"/>
+          <w:lang w:val="es-ES" w:eastAsia="es-MX"/>
+        </w:rPr>
+      </w:pPr>
+      <w:r>
+        <w:rPr>
+          <w:rFonts w:ascii="Segoe UI" w:eastAsia="Times New Roman" w:hAnsi="Segoe UI" w:cs="Segoe UI"/>
+          <w:b/>
+          <w:color w:val="1C1D1F"/>
+          <w:sz w:val="24"/>
+          <w:szCs w:val="24"/>
+          <w:lang w:val="es-ES" w:eastAsia="es-MX"/>
+        </w:rPr>
+        <w:t xml:space="preserve">Imprimir </w:t>
+      </w:r>
+      <w:proofErr w:type="spellStart"/>
+      <w:r>
+        <w:rPr>
+          <w:rFonts w:ascii="Segoe UI" w:eastAsia="Times New Roman" w:hAnsi="Segoe UI" w:cs="Segoe UI"/>
+          <w:b/>
+          <w:color w:val="1C1D1F"/>
+          <w:sz w:val="24"/>
+          <w:szCs w:val="24"/>
+          <w:lang w:val="es-ES" w:eastAsia="es-MX"/>
+        </w:rPr>
+        <w:t>html</w:t>
+      </w:r>
+      <w:proofErr w:type="spellEnd"/>
+      <w:r>
+        <w:rPr>
+          <w:rFonts w:ascii="Segoe UI" w:eastAsia="Times New Roman" w:hAnsi="Segoe UI" w:cs="Segoe UI"/>
+          <w:b/>
+          <w:color w:val="1C1D1F"/>
+          <w:sz w:val="24"/>
+          <w:szCs w:val="24"/>
+          <w:lang w:val="es-ES" w:eastAsia="es-MX"/>
+        </w:rPr>
+        <w:t xml:space="preserve"> en </w:t>
+      </w:r>
+      <w:proofErr w:type="spellStart"/>
+      <w:r>
+        <w:rPr>
+          <w:rFonts w:ascii="Segoe UI" w:eastAsia="Times New Roman" w:hAnsi="Segoe UI" w:cs="Segoe UI"/>
+          <w:b/>
+          <w:color w:val="1C1D1F"/>
+          <w:sz w:val="24"/>
+          <w:szCs w:val="24"/>
+          <w:lang w:val="es-ES" w:eastAsia="es-MX"/>
+        </w:rPr>
+        <w:t>blade</w:t>
       </w:r>
       <w:proofErr w:type="spellEnd"/>
       <w:r>
@@ -3029,69 +3408,611 @@
         </w:rPr>
         <w:t xml:space="preserve"> </w:t>
       </w:r>
-      <w:proofErr w:type="spellStart"/>
-      <w:r>
-        <w:rPr>
-          <w:rFonts w:ascii="Segoe UI" w:eastAsia="Times New Roman" w:hAnsi="Segoe UI" w:cs="Segoe UI"/>
-          <w:b/>
-          <w:color w:val="1C1D1F"/>
-          <w:sz w:val="24"/>
-          <w:szCs w:val="24"/>
-          <w:lang w:val="es-ES" w:eastAsia="es-MX"/>
-        </w:rPr>
-        <w:t>artisan</w:t>
-      </w:r>
-      <w:proofErr w:type="spellEnd"/>
-      <w:r>
-        <w:rPr>
-          <w:rFonts w:ascii="Segoe UI" w:eastAsia="Times New Roman" w:hAnsi="Segoe UI" w:cs="Segoe UI"/>
-          <w:b/>
-          <w:color w:val="1C1D1F"/>
-          <w:sz w:val="24"/>
-          <w:szCs w:val="24"/>
-          <w:lang w:val="es-ES" w:eastAsia="es-MX"/>
+    </w:p>
+    <w:p>
+      <w:pPr>
+        <w:autoSpaceDE w:val="0"/>
+        <w:autoSpaceDN w:val="0"/>
+        <w:adjustRightInd w:val="0"/>
+        <w:spacing w:after="0" w:line="240" w:lineRule="auto"/>
+        <w:rPr>
+          <w:rFonts w:ascii="Segoe UI" w:eastAsia="Times New Roman" w:hAnsi="Segoe UI" w:cs="Segoe UI"/>
+          <w:color w:val="1C1D1F"/>
+          <w:sz w:val="24"/>
+          <w:szCs w:val="24"/>
+          <w:lang w:eastAsia="es-MX"/>
+        </w:rPr>
+      </w:pPr>
+      <w:r>
+        <w:rPr>
+          <w:rFonts w:ascii="Segoe UI" w:eastAsia="Times New Roman" w:hAnsi="Segoe UI" w:cs="Segoe UI"/>
+          <w:color w:val="1C1D1F"/>
+          <w:sz w:val="24"/>
+          <w:szCs w:val="24"/>
+          <w:lang w:eastAsia="es-MX"/>
+        </w:rPr>
+        <w:t>{!! $</w:t>
+      </w:r>
+      <w:proofErr w:type="spellStart"/>
+      <w:proofErr w:type="gramStart"/>
+      <w:r>
+        <w:rPr>
+          <w:rFonts w:ascii="Segoe UI" w:eastAsia="Times New Roman" w:hAnsi="Segoe UI" w:cs="Segoe UI"/>
+          <w:color w:val="1C1D1F"/>
+          <w:sz w:val="24"/>
+          <w:szCs w:val="24"/>
+          <w:lang w:eastAsia="es-MX"/>
+        </w:rPr>
+        <w:t>html</w:t>
+      </w:r>
+      <w:proofErr w:type="spellEnd"/>
+      <w:r>
+        <w:rPr>
+          <w:rFonts w:ascii="Segoe UI" w:eastAsia="Times New Roman" w:hAnsi="Segoe UI" w:cs="Segoe UI"/>
+          <w:color w:val="1C1D1F"/>
+          <w:sz w:val="24"/>
+          <w:szCs w:val="24"/>
+          <w:lang w:eastAsia="es-MX"/>
+        </w:rPr>
+        <w:t xml:space="preserve"> !!}</w:t>
+      </w:r>
+      <w:proofErr w:type="gramEnd"/>
+    </w:p>
+    <w:p>
+      <w:pPr>
+        <w:autoSpaceDE w:val="0"/>
+        <w:autoSpaceDN w:val="0"/>
+        <w:adjustRightInd w:val="0"/>
+        <w:spacing w:after="0" w:line="240" w:lineRule="auto"/>
+        <w:rPr>
+          <w:rFonts w:ascii="Segoe UI" w:eastAsia="Times New Roman" w:hAnsi="Segoe UI" w:cs="Segoe UI"/>
+          <w:color w:val="1C1D1F"/>
+          <w:sz w:val="24"/>
+          <w:szCs w:val="24"/>
+          <w:lang w:eastAsia="es-MX"/>
+        </w:rPr>
+      </w:pPr>
+    </w:p>
+    <w:p>
+      <w:pPr>
+        <w:autoSpaceDE w:val="0"/>
+        <w:autoSpaceDN w:val="0"/>
+        <w:adjustRightInd w:val="0"/>
+        <w:spacing w:after="0" w:line="240" w:lineRule="auto"/>
+        <w:rPr>
+          <w:rFonts w:ascii="Segoe UI" w:eastAsia="Times New Roman" w:hAnsi="Segoe UI" w:cs="Segoe UI"/>
+          <w:color w:val="1C1D1F"/>
+          <w:sz w:val="24"/>
+          <w:szCs w:val="24"/>
+          <w:lang w:eastAsia="es-MX"/>
+        </w:rPr>
+      </w:pPr>
+      <w:r>
+        <w:rPr>
+          <w:rFonts w:ascii="Segoe UI" w:eastAsia="Times New Roman" w:hAnsi="Segoe UI" w:cs="Segoe UI"/>
+          <w:color w:val="1C1D1F"/>
+          <w:sz w:val="24"/>
+          <w:szCs w:val="24"/>
+          <w:lang w:eastAsia="es-MX"/>
+        </w:rPr>
+        <w:t xml:space="preserve">Pasar data de controlador a </w:t>
+      </w:r>
+      <w:proofErr w:type="spellStart"/>
+      <w:r>
+        <w:rPr>
+          <w:rFonts w:ascii="Segoe UI" w:eastAsia="Times New Roman" w:hAnsi="Segoe UI" w:cs="Segoe UI"/>
+          <w:color w:val="1C1D1F"/>
+          <w:sz w:val="24"/>
+          <w:szCs w:val="24"/>
+          <w:lang w:eastAsia="es-MX"/>
+        </w:rPr>
+        <w:t>template</w:t>
+      </w:r>
+      <w:proofErr w:type="spellEnd"/>
+    </w:p>
+    <w:p>
+      <w:pPr>
+        <w:autoSpaceDE w:val="0"/>
+        <w:autoSpaceDN w:val="0"/>
+        <w:adjustRightInd w:val="0"/>
+        <w:spacing w:after="0" w:line="240" w:lineRule="auto"/>
+        <w:rPr>
+          <w:rFonts w:ascii="Segoe UI" w:eastAsia="Times New Roman" w:hAnsi="Segoe UI" w:cs="Segoe UI"/>
+          <w:color w:val="1C1D1F"/>
+          <w:sz w:val="24"/>
+          <w:szCs w:val="24"/>
+          <w:lang w:eastAsia="es-MX"/>
+        </w:rPr>
+      </w:pPr>
+      <w:r>
+        <w:rPr>
+          <w:rFonts w:ascii="Segoe UI" w:eastAsia="Times New Roman" w:hAnsi="Segoe UI" w:cs="Segoe UI"/>
+          <w:color w:val="1C1D1F"/>
+          <w:sz w:val="24"/>
+          <w:szCs w:val="24"/>
+          <w:lang w:eastAsia="es-MX"/>
+        </w:rPr>
+        <w:t xml:space="preserve"> $</w:t>
+      </w:r>
+      <w:proofErr w:type="spellStart"/>
+      <w:r>
+        <w:rPr>
+          <w:rFonts w:ascii="Segoe UI" w:eastAsia="Times New Roman" w:hAnsi="Segoe UI" w:cs="Segoe UI"/>
+          <w:color w:val="1C1D1F"/>
+          <w:sz w:val="24"/>
+          <w:szCs w:val="24"/>
+          <w:lang w:eastAsia="es-MX"/>
+        </w:rPr>
+        <w:t>Product</w:t>
+      </w:r>
+      <w:proofErr w:type="spellEnd"/>
+      <w:r>
+        <w:rPr>
+          <w:rFonts w:ascii="Segoe UI" w:eastAsia="Times New Roman" w:hAnsi="Segoe UI" w:cs="Segoe UI"/>
+          <w:color w:val="1C1D1F"/>
+          <w:sz w:val="24"/>
+          <w:szCs w:val="24"/>
+          <w:lang w:eastAsia="es-MX"/>
+        </w:rPr>
+        <w:t xml:space="preserve"> = </w:t>
+      </w:r>
+      <w:proofErr w:type="spellStart"/>
+      <w:r>
+        <w:rPr>
+          <w:rFonts w:ascii="Segoe UI" w:eastAsia="Times New Roman" w:hAnsi="Segoe UI" w:cs="Segoe UI"/>
+          <w:color w:val="1C1D1F"/>
+          <w:sz w:val="24"/>
+          <w:szCs w:val="24"/>
+          <w:lang w:eastAsia="es-MX"/>
+        </w:rPr>
+        <w:t>Product</w:t>
+      </w:r>
+      <w:proofErr w:type="spellEnd"/>
+      <w:proofErr w:type="gramStart"/>
+      <w:r>
+        <w:rPr>
+          <w:rFonts w:ascii="Segoe UI" w:eastAsia="Times New Roman" w:hAnsi="Segoe UI" w:cs="Segoe UI"/>
+          <w:color w:val="1C1D1F"/>
+          <w:sz w:val="24"/>
+          <w:szCs w:val="24"/>
+          <w:lang w:eastAsia="es-MX"/>
+        </w:rPr>
+        <w:t>::</w:t>
+      </w:r>
+      <w:proofErr w:type="spellStart"/>
+      <w:r>
+        <w:rPr>
+          <w:rFonts w:ascii="Segoe UI" w:eastAsia="Times New Roman" w:hAnsi="Segoe UI" w:cs="Segoe UI"/>
+          <w:color w:val="1C1D1F"/>
+          <w:sz w:val="24"/>
+          <w:szCs w:val="24"/>
+          <w:lang w:eastAsia="es-MX"/>
+        </w:rPr>
+        <w:t>findOrFail</w:t>
+      </w:r>
+      <w:proofErr w:type="spellEnd"/>
+      <w:proofErr w:type="gramEnd"/>
+      <w:r>
+        <w:rPr>
+          <w:rFonts w:ascii="Segoe UI" w:eastAsia="Times New Roman" w:hAnsi="Segoe UI" w:cs="Segoe UI"/>
+          <w:color w:val="1C1D1F"/>
+          <w:sz w:val="24"/>
+          <w:szCs w:val="24"/>
+          <w:lang w:eastAsia="es-MX"/>
+        </w:rPr>
+        <w:t>($</w:t>
+      </w:r>
+      <w:proofErr w:type="spellStart"/>
+      <w:r>
+        <w:rPr>
+          <w:rFonts w:ascii="Segoe UI" w:eastAsia="Times New Roman" w:hAnsi="Segoe UI" w:cs="Segoe UI"/>
+          <w:color w:val="1C1D1F"/>
+          <w:sz w:val="24"/>
+          <w:szCs w:val="24"/>
+          <w:lang w:eastAsia="es-MX"/>
+        </w:rPr>
+        <w:t>product</w:t>
+      </w:r>
+      <w:proofErr w:type="spellEnd"/>
+      <w:r>
+        <w:rPr>
+          <w:rFonts w:ascii="Segoe UI" w:eastAsia="Times New Roman" w:hAnsi="Segoe UI" w:cs="Segoe UI"/>
+          <w:color w:val="1C1D1F"/>
+          <w:sz w:val="24"/>
+          <w:szCs w:val="24"/>
+          <w:lang w:eastAsia="es-MX"/>
+        </w:rPr>
+        <w:t>);</w:t>
+      </w:r>
+    </w:p>
+    <w:p>
+      <w:pPr>
+        <w:autoSpaceDE w:val="0"/>
+        <w:autoSpaceDN w:val="0"/>
+        <w:adjustRightInd w:val="0"/>
+        <w:spacing w:after="0" w:line="240" w:lineRule="auto"/>
+        <w:rPr>
+          <w:rFonts w:ascii="Segoe UI" w:eastAsia="Times New Roman" w:hAnsi="Segoe UI" w:cs="Segoe UI"/>
+          <w:color w:val="1C1D1F"/>
+          <w:sz w:val="24"/>
+          <w:szCs w:val="24"/>
+          <w:lang w:eastAsia="es-MX"/>
+        </w:rPr>
+      </w:pPr>
+    </w:p>
+    <w:p>
+      <w:pPr>
+        <w:autoSpaceDE w:val="0"/>
+        <w:autoSpaceDN w:val="0"/>
+        <w:adjustRightInd w:val="0"/>
+        <w:spacing w:after="0" w:line="240" w:lineRule="auto"/>
+        <w:rPr>
+          <w:rFonts w:ascii="Segoe UI" w:eastAsia="Times New Roman" w:hAnsi="Segoe UI" w:cs="Segoe UI"/>
+          <w:color w:val="1C1D1F"/>
+          <w:sz w:val="24"/>
+          <w:szCs w:val="24"/>
+          <w:lang w:eastAsia="es-MX"/>
+        </w:rPr>
+      </w:pPr>
+      <w:proofErr w:type="spellStart"/>
+      <w:r>
+        <w:rPr>
+          <w:rFonts w:ascii="Segoe UI" w:eastAsia="Times New Roman" w:hAnsi="Segoe UI" w:cs="Segoe UI"/>
+          <w:color w:val="1C1D1F"/>
+          <w:sz w:val="24"/>
+          <w:szCs w:val="24"/>
+          <w:lang w:eastAsia="es-MX"/>
+        </w:rPr>
+        <w:t>Return</w:t>
+      </w:r>
+      <w:proofErr w:type="spellEnd"/>
+      <w:r>
+        <w:rPr>
+          <w:rFonts w:ascii="Segoe UI" w:eastAsia="Times New Roman" w:hAnsi="Segoe UI" w:cs="Segoe UI"/>
+          <w:color w:val="1C1D1F"/>
+          <w:sz w:val="24"/>
+          <w:szCs w:val="24"/>
+          <w:lang w:eastAsia="es-MX"/>
         </w:rPr>
         <w:t xml:space="preserve"> </w:t>
       </w:r>
       <w:proofErr w:type="spellStart"/>
-      <w:r>
-        <w:rPr>
-          <w:rFonts w:ascii="Segoe UI" w:eastAsia="Times New Roman" w:hAnsi="Segoe UI" w:cs="Segoe UI"/>
-          <w:b/>
-          <w:color w:val="1C1D1F"/>
-          <w:sz w:val="24"/>
-          <w:szCs w:val="24"/>
-          <w:lang w:val="es-ES" w:eastAsia="es-MX"/>
-        </w:rPr>
-        <w:t>make</w:t>
-      </w:r>
       <w:proofErr w:type="gramStart"/>
       <w:r>
         <w:rPr>
           <w:rFonts w:ascii="Segoe UI" w:eastAsia="Times New Roman" w:hAnsi="Segoe UI" w:cs="Segoe UI"/>
-          <w:b/>
-          <w:color w:val="1C1D1F"/>
-          <w:sz w:val="24"/>
-          <w:szCs w:val="24"/>
-          <w:lang w:val="es-ES" w:eastAsia="es-MX"/>
-        </w:rPr>
-        <w:t>:model</w:t>
-      </w:r>
-      <w:proofErr w:type="spellEnd"/>
+          <w:color w:val="1C1D1F"/>
+          <w:sz w:val="24"/>
+          <w:szCs w:val="24"/>
+          <w:lang w:eastAsia="es-MX"/>
+        </w:rPr>
+        <w:t>view</w:t>
+      </w:r>
+      <w:proofErr w:type="spellEnd"/>
+      <w:r>
+        <w:rPr>
+          <w:rFonts w:ascii="Segoe UI" w:eastAsia="Times New Roman" w:hAnsi="Segoe UI" w:cs="Segoe UI"/>
+          <w:color w:val="1C1D1F"/>
+          <w:sz w:val="24"/>
+          <w:szCs w:val="24"/>
+          <w:lang w:eastAsia="es-MX"/>
+        </w:rPr>
+        <w:t>(</w:t>
+      </w:r>
       <w:proofErr w:type="gramEnd"/>
       <w:r>
         <w:rPr>
           <w:rFonts w:ascii="Segoe UI" w:eastAsia="Times New Roman" w:hAnsi="Segoe UI" w:cs="Segoe UI"/>
-          <w:b/>
-          <w:color w:val="1C1D1F"/>
-          <w:sz w:val="24"/>
-          <w:szCs w:val="24"/>
-          <w:lang w:val="es-ES" w:eastAsia="es-MX"/>
-        </w:rPr>
-        <w:t xml:space="preserve"> Materia –c –s -r</w:t>
-      </w:r>
-    </w:p>
-    <w:bookmarkEnd w:id="0"/>
+          <w:color w:val="1C1D1F"/>
+          <w:sz w:val="24"/>
+          <w:szCs w:val="24"/>
+          <w:lang w:eastAsia="es-MX"/>
+        </w:rPr>
+        <w:t>‘</w:t>
+      </w:r>
+      <w:proofErr w:type="spellStart"/>
+      <w:r>
+        <w:rPr>
+          <w:rFonts w:ascii="Segoe UI" w:eastAsia="Times New Roman" w:hAnsi="Segoe UI" w:cs="Segoe UI"/>
+          <w:color w:val="1C1D1F"/>
+          <w:sz w:val="24"/>
+          <w:szCs w:val="24"/>
+          <w:lang w:eastAsia="es-MX"/>
+        </w:rPr>
+        <w:t>products.show</w:t>
+      </w:r>
+      <w:proofErr w:type="spellEnd"/>
+      <w:r>
+        <w:rPr>
+          <w:rFonts w:ascii="Segoe UI" w:eastAsia="Times New Roman" w:hAnsi="Segoe UI" w:cs="Segoe UI"/>
+          <w:color w:val="1C1D1F"/>
+          <w:sz w:val="24"/>
+          <w:szCs w:val="24"/>
+          <w:lang w:eastAsia="es-MX"/>
+        </w:rPr>
+        <w:t>’)-&gt;</w:t>
+      </w:r>
+      <w:proofErr w:type="spellStart"/>
+      <w:r>
+        <w:rPr>
+          <w:rFonts w:ascii="Segoe UI" w:eastAsia="Times New Roman" w:hAnsi="Segoe UI" w:cs="Segoe UI"/>
+          <w:color w:val="1C1D1F"/>
+          <w:sz w:val="24"/>
+          <w:szCs w:val="24"/>
+          <w:lang w:eastAsia="es-MX"/>
+        </w:rPr>
+        <w:t>with</w:t>
+      </w:r>
+      <w:proofErr w:type="spellEnd"/>
+      <w:r>
+        <w:rPr>
+          <w:rFonts w:ascii="Segoe UI" w:eastAsia="Times New Roman" w:hAnsi="Segoe UI" w:cs="Segoe UI"/>
+          <w:color w:val="1C1D1F"/>
+          <w:sz w:val="24"/>
+          <w:szCs w:val="24"/>
+          <w:lang w:eastAsia="es-MX"/>
+        </w:rPr>
+        <w:t>([</w:t>
+      </w:r>
+    </w:p>
+    <w:p>
+      <w:pPr>
+        <w:autoSpaceDE w:val="0"/>
+        <w:autoSpaceDN w:val="0"/>
+        <w:adjustRightInd w:val="0"/>
+        <w:spacing w:after="0" w:line="240" w:lineRule="auto"/>
+        <w:rPr>
+          <w:rFonts w:ascii="Segoe UI" w:eastAsia="Times New Roman" w:hAnsi="Segoe UI" w:cs="Segoe UI"/>
+          <w:color w:val="1C1D1F"/>
+          <w:sz w:val="24"/>
+          <w:szCs w:val="24"/>
+          <w:lang w:eastAsia="es-MX"/>
+        </w:rPr>
+      </w:pPr>
+      <w:r>
+        <w:rPr>
+          <w:rFonts w:ascii="Segoe UI" w:eastAsia="Times New Roman" w:hAnsi="Segoe UI" w:cs="Segoe UI"/>
+          <w:color w:val="1C1D1F"/>
+          <w:sz w:val="24"/>
+          <w:szCs w:val="24"/>
+          <w:lang w:eastAsia="es-MX"/>
+        </w:rPr>
+        <w:t>‘</w:t>
+      </w:r>
+      <w:proofErr w:type="spellStart"/>
+      <w:r>
+        <w:rPr>
+          <w:rFonts w:ascii="Segoe UI" w:eastAsia="Times New Roman" w:hAnsi="Segoe UI" w:cs="Segoe UI"/>
+          <w:color w:val="1C1D1F"/>
+          <w:sz w:val="24"/>
+          <w:szCs w:val="24"/>
+          <w:lang w:eastAsia="es-MX"/>
+        </w:rPr>
+        <w:t>product</w:t>
+      </w:r>
+      <w:proofErr w:type="spellEnd"/>
+      <w:r>
+        <w:rPr>
+          <w:rFonts w:ascii="Segoe UI" w:eastAsia="Times New Roman" w:hAnsi="Segoe UI" w:cs="Segoe UI"/>
+          <w:color w:val="1C1D1F"/>
+          <w:sz w:val="24"/>
+          <w:szCs w:val="24"/>
+          <w:lang w:eastAsia="es-MX"/>
+        </w:rPr>
+        <w:t>’ =&gt; $</w:t>
+      </w:r>
+      <w:proofErr w:type="spellStart"/>
+      <w:r>
+        <w:rPr>
+          <w:rFonts w:ascii="Segoe UI" w:eastAsia="Times New Roman" w:hAnsi="Segoe UI" w:cs="Segoe UI"/>
+          <w:color w:val="1C1D1F"/>
+          <w:sz w:val="24"/>
+          <w:szCs w:val="24"/>
+          <w:lang w:eastAsia="es-MX"/>
+        </w:rPr>
+        <w:t>product</w:t>
+      </w:r>
+      <w:proofErr w:type="spellEnd"/>
+      <w:r>
+        <w:rPr>
+          <w:rFonts w:ascii="Segoe UI" w:eastAsia="Times New Roman" w:hAnsi="Segoe UI" w:cs="Segoe UI"/>
+          <w:color w:val="1C1D1F"/>
+          <w:sz w:val="24"/>
+          <w:szCs w:val="24"/>
+          <w:lang w:eastAsia="es-MX"/>
+        </w:rPr>
+        <w:t>,</w:t>
+      </w:r>
+    </w:p>
+    <w:p>
+      <w:pPr>
+        <w:autoSpaceDE w:val="0"/>
+        <w:autoSpaceDN w:val="0"/>
+        <w:adjustRightInd w:val="0"/>
+        <w:spacing w:after="0" w:line="240" w:lineRule="auto"/>
+        <w:rPr>
+          <w:rFonts w:ascii="Segoe UI" w:eastAsia="Times New Roman" w:hAnsi="Segoe UI" w:cs="Segoe UI"/>
+          <w:color w:val="1C1D1F"/>
+          <w:sz w:val="24"/>
+          <w:szCs w:val="24"/>
+          <w:lang w:eastAsia="es-MX"/>
+        </w:rPr>
+      </w:pPr>
+      <w:r>
+        <w:rPr>
+          <w:rFonts w:ascii="Segoe UI" w:eastAsia="Times New Roman" w:hAnsi="Segoe UI" w:cs="Segoe UI"/>
+          <w:color w:val="1C1D1F"/>
+          <w:sz w:val="24"/>
+          <w:szCs w:val="24"/>
+          <w:lang w:eastAsia="es-MX"/>
+        </w:rPr>
+        <w:t>]);</w:t>
+      </w:r>
+    </w:p>
+    <w:p>
+      <w:pPr>
+        <w:autoSpaceDE w:val="0"/>
+        <w:autoSpaceDN w:val="0"/>
+        <w:adjustRightInd w:val="0"/>
+        <w:spacing w:after="0" w:line="240" w:lineRule="auto"/>
+        <w:rPr>
+          <w:rFonts w:ascii="Segoe UI" w:eastAsia="Times New Roman" w:hAnsi="Segoe UI" w:cs="Segoe UI"/>
+          <w:color w:val="1C1D1F"/>
+          <w:sz w:val="24"/>
+          <w:szCs w:val="24"/>
+          <w:lang w:eastAsia="es-MX"/>
+        </w:rPr>
+      </w:pPr>
+    </w:p>
+    <w:p>
+      <w:pPr>
+        <w:autoSpaceDE w:val="0"/>
+        <w:autoSpaceDN w:val="0"/>
+        <w:adjustRightInd w:val="0"/>
+        <w:spacing w:after="0" w:line="240" w:lineRule="auto"/>
+        <w:rPr>
+          <w:rFonts w:ascii="Segoe UI" w:eastAsia="Times New Roman" w:hAnsi="Segoe UI" w:cs="Segoe UI"/>
+          <w:color w:val="1C1D1F"/>
+          <w:sz w:val="24"/>
+          <w:szCs w:val="24"/>
+          <w:lang w:eastAsia="es-MX"/>
+        </w:rPr>
+      </w:pPr>
+      <w:proofErr w:type="spellStart"/>
+      <w:r>
+        <w:rPr>
+          <w:rFonts w:ascii="Segoe UI" w:eastAsia="Times New Roman" w:hAnsi="Segoe UI" w:cs="Segoe UI"/>
+          <w:color w:val="1C1D1F"/>
+          <w:sz w:val="24"/>
+          <w:szCs w:val="24"/>
+          <w:lang w:eastAsia="es-MX"/>
+        </w:rPr>
+        <w:t>With</w:t>
+      </w:r>
+      <w:proofErr w:type="spellEnd"/>
+      <w:r>
+        <w:rPr>
+          <w:rFonts w:ascii="Segoe UI" w:eastAsia="Times New Roman" w:hAnsi="Segoe UI" w:cs="Segoe UI"/>
+          <w:color w:val="1C1D1F"/>
+          <w:sz w:val="24"/>
+          <w:szCs w:val="24"/>
+          <w:lang w:eastAsia="es-MX"/>
+        </w:rPr>
+        <w:t xml:space="preserve"> podemos enviar data en forma de </w:t>
+      </w:r>
+      <w:proofErr w:type="spellStart"/>
+      <w:r>
+        <w:rPr>
+          <w:rFonts w:ascii="Segoe UI" w:eastAsia="Times New Roman" w:hAnsi="Segoe UI" w:cs="Segoe UI"/>
+          <w:color w:val="1C1D1F"/>
+          <w:sz w:val="24"/>
+          <w:szCs w:val="24"/>
+          <w:lang w:eastAsia="es-MX"/>
+        </w:rPr>
+        <w:t>array</w:t>
+      </w:r>
+      <w:proofErr w:type="spellEnd"/>
+      <w:r>
+        <w:rPr>
+          <w:rFonts w:ascii="Segoe UI" w:eastAsia="Times New Roman" w:hAnsi="Segoe UI" w:cs="Segoe UI"/>
+          <w:color w:val="1C1D1F"/>
+          <w:sz w:val="24"/>
+          <w:szCs w:val="24"/>
+          <w:lang w:eastAsia="es-MX"/>
+        </w:rPr>
+        <w:t xml:space="preserve"> a la vista</w:t>
+      </w:r>
+    </w:p>
+    <w:p>
+      <w:pPr>
+        <w:autoSpaceDE w:val="0"/>
+        <w:autoSpaceDN w:val="0"/>
+        <w:adjustRightInd w:val="0"/>
+        <w:spacing w:after="0" w:line="240" w:lineRule="auto"/>
+        <w:rPr>
+          <w:rFonts w:ascii="Segoe UI" w:eastAsia="Times New Roman" w:hAnsi="Segoe UI" w:cs="Segoe UI"/>
+          <w:color w:val="1C1D1F"/>
+          <w:sz w:val="24"/>
+          <w:szCs w:val="24"/>
+          <w:lang w:val="es-ES" w:eastAsia="es-MX"/>
+        </w:rPr>
+      </w:pPr>
+      <w:r>
+        <w:rPr>
+          <w:rFonts w:ascii="Segoe UI" w:eastAsia="Times New Roman" w:hAnsi="Segoe UI" w:cs="Segoe UI"/>
+          <w:color w:val="1C1D1F"/>
+          <w:sz w:val="24"/>
+          <w:szCs w:val="24"/>
+          <w:lang w:eastAsia="es-MX"/>
+        </w:rPr>
+        <w:t xml:space="preserve">De </w:t>
+      </w:r>
+      <w:proofErr w:type="spellStart"/>
+      <w:r>
+        <w:rPr>
+          <w:rFonts w:ascii="Segoe UI" w:eastAsia="Times New Roman" w:hAnsi="Segoe UI" w:cs="Segoe UI"/>
+          <w:color w:val="1C1D1F"/>
+          <w:sz w:val="24"/>
+          <w:szCs w:val="24"/>
+          <w:lang w:eastAsia="es-MX"/>
+        </w:rPr>
+        <w:t>blade</w:t>
+      </w:r>
+      <w:proofErr w:type="spellEnd"/>
+      <w:r>
+        <w:rPr>
+          <w:rFonts w:ascii="Segoe UI" w:eastAsia="Times New Roman" w:hAnsi="Segoe UI" w:cs="Segoe UI"/>
+          <w:color w:val="1C1D1F"/>
+          <w:sz w:val="24"/>
+          <w:szCs w:val="24"/>
+          <w:lang w:eastAsia="es-MX"/>
+        </w:rPr>
+        <w:t>.</w:t>
+      </w:r>
+    </w:p>
+    <w:p>
+      <w:pPr>
+        <w:autoSpaceDE w:val="0"/>
+        <w:autoSpaceDN w:val="0"/>
+        <w:adjustRightInd w:val="0"/>
+        <w:spacing w:after="0" w:line="240" w:lineRule="auto"/>
+        <w:rPr>
+          <w:rFonts w:ascii="Segoe UI" w:eastAsia="Times New Roman" w:hAnsi="Segoe UI" w:cs="Segoe UI"/>
+          <w:color w:val="1C1D1F"/>
+          <w:sz w:val="24"/>
+          <w:szCs w:val="24"/>
+          <w:lang w:val="es-ES" w:eastAsia="es-MX"/>
+        </w:rPr>
+      </w:pPr>
+    </w:p>
+    <w:p>
+      <w:pPr>
+        <w:autoSpaceDE w:val="0"/>
+        <w:autoSpaceDN w:val="0"/>
+        <w:adjustRightInd w:val="0"/>
+        <w:spacing w:after="0" w:line="240" w:lineRule="auto"/>
+        <w:rPr>
+          <w:rFonts w:ascii="Segoe UI" w:eastAsia="Times New Roman" w:hAnsi="Segoe UI" w:cs="Segoe UI"/>
+          <w:color w:val="1C1D1F"/>
+          <w:sz w:val="24"/>
+          <w:szCs w:val="24"/>
+          <w:lang w:val="es-ES" w:eastAsia="es-MX"/>
+        </w:rPr>
+      </w:pPr>
+    </w:p>
+    <w:p>
+      <w:pPr>
+        <w:autoSpaceDE w:val="0"/>
+        <w:autoSpaceDN w:val="0"/>
+        <w:adjustRightInd w:val="0"/>
+        <w:spacing w:after="0" w:line="240" w:lineRule="auto"/>
+        <w:rPr>
+          <w:rFonts w:ascii="Segoe UI" w:hAnsi="Segoe UI" w:cs="Segoe UI"/>
+          <w:sz w:val="24"/>
+          <w:szCs w:val="24"/>
+        </w:rPr>
+      </w:pPr>
+    </w:p>
     <w:p>
       <w:pPr>
         <w:spacing w:after="0" w:line="240" w:lineRule="auto"/>
@@ -3371,6 +4292,7 @@
           <w:szCs w:val="24"/>
           <w:lang w:val="es-ES" w:eastAsia="es-MX"/>
         </w:rPr>
+        <w:lastRenderedPageBreak/>
         <w:t xml:space="preserve">Y a continuacion nos genera las app </w:t>
       </w:r>
       <w:proofErr w:type="spellStart"/>
@@ -4719,6 +5641,7 @@
           <w:szCs w:val="24"/>
           <w:lang w:val="es-ES" w:eastAsia="es-MX"/>
         </w:rPr>
+        <w:lastRenderedPageBreak/>
         <w:t xml:space="preserve">Los eventos se crean para transmitir o realizar una operación en el </w:t>
       </w:r>
       <w:proofErr w:type="spellStart"/>

</xml_diff>